<commit_message>
Work on prototype document
</commit_message>
<xml_diff>
--- a/Documents/2 Prototype.docx
+++ b/Documents/2 Prototype.docx
@@ -200,7 +200,7 @@
         <w:ind w:left="-483"/>
         <w:jc w:val="center"/>
         <w:rPr>
-          <w:rFonts w:cs="Narkisim" w:hint="cs"/>
+          <w:rFonts w:cs="Narkisim"/>
           <w:b/>
           <w:bCs/>
           <w:sz w:val="44"/>
@@ -546,7 +546,29 @@
                 <w:szCs w:val="34"/>
                 <w:rtl/>
               </w:rPr>
-              <w:t xml:space="preserve"> המככלה האקדמית בירושלים</w:t>
+              <w:t xml:space="preserve"> המכ</w:t>
+            </w:r>
+            <w:r>
+              <w:rPr>
+                <w:rFonts w:cs="Narkisim" w:hint="cs"/>
+                <w:b/>
+                <w:bCs/>
+                <w:sz w:val="34"/>
+                <w:szCs w:val="34"/>
+                <w:rtl/>
+              </w:rPr>
+              <w:t>ל</w:t>
+            </w:r>
+            <w:r>
+              <w:rPr>
+                <w:rFonts w:cs="Narkisim" w:hint="cs"/>
+                <w:b/>
+                <w:bCs/>
+                <w:sz w:val="34"/>
+                <w:szCs w:val="34"/>
+                <w:rtl/>
+              </w:rPr>
+              <w:t>לה האקדמית בירושלים</w:t>
             </w:r>
           </w:p>
         </w:tc>
@@ -1540,9 +1562,6 @@
           <w:numId w:val="14"/>
         </w:numPr>
         <w:ind w:left="-483"/>
-        <w:rPr>
-          <w:rFonts w:hint="cs"/>
-        </w:rPr>
       </w:pPr>
       <m:oMath>
         <m:r>
@@ -2058,7 +2077,7 @@
                     </w:pBdr>
                     <w:spacing w:after="160"/>
                     <w:rPr>
-                      <w:rFonts w:asciiTheme="majorHAnsi" w:eastAsiaTheme="majorEastAsia" w:hAnsiTheme="majorHAnsi" w:cstheme="majorBidi" w:hint="cs"/>
+                      <w:rFonts w:asciiTheme="majorHAnsi" w:eastAsiaTheme="majorEastAsia" w:hAnsiTheme="majorHAnsi" w:cstheme="majorBidi"/>
                       <w:b/>
                       <w:bCs/>
                       <w:i/>
@@ -2155,7 +2174,7 @@
                     </w:pBdr>
                     <w:spacing w:after="160"/>
                     <w:rPr>
-                      <w:rFonts w:asciiTheme="majorHAnsi" w:eastAsiaTheme="majorEastAsia" w:hAnsiTheme="majorHAnsi" w:cstheme="majorBidi" w:hint="cs"/>
+                      <w:rFonts w:asciiTheme="majorHAnsi" w:eastAsiaTheme="majorEastAsia" w:hAnsiTheme="majorHAnsi" w:cstheme="majorBidi"/>
                       <w:i/>
                       <w:iCs/>
                       <w:sz w:val="18"/>
@@ -2290,7 +2309,7 @@
                     </w:pBdr>
                     <w:spacing w:after="160"/>
                     <w:rPr>
-                      <w:rFonts w:asciiTheme="majorHAnsi" w:eastAsiaTheme="majorEastAsia" w:hAnsiTheme="majorHAnsi" w:cstheme="majorBidi" w:hint="cs"/>
+                      <w:rFonts w:asciiTheme="majorHAnsi" w:eastAsiaTheme="majorEastAsia" w:hAnsiTheme="majorHAnsi" w:cstheme="majorBidi"/>
                       <w:i/>
                       <w:iCs/>
                       <w:sz w:val="18"/>
@@ -2339,7 +2358,7 @@
                     </w:pBdr>
                     <w:spacing w:after="160"/>
                     <w:rPr>
-                      <w:rFonts w:asciiTheme="majorHAnsi" w:eastAsiaTheme="majorEastAsia" w:hAnsiTheme="majorHAnsi" w:cstheme="majorBidi" w:hint="cs"/>
+                      <w:rFonts w:asciiTheme="majorHAnsi" w:eastAsiaTheme="majorEastAsia" w:hAnsiTheme="majorHAnsi" w:cstheme="majorBidi"/>
                       <w:i/>
                       <w:iCs/>
                       <w:sz w:val="18"/>
@@ -2398,18 +2417,7 @@
                       <w:szCs w:val="18"/>
                       <w:rtl/>
                     </w:rPr>
-                    <w:t xml:space="preserve"> (ריצוף)</w:t>
-                  </w:r>
-                  <w:r>
-                    <w:rPr>
-                      <w:rFonts w:asciiTheme="majorHAnsi" w:eastAsiaTheme="majorEastAsia" w:hAnsiTheme="majorHAnsi" w:cstheme="majorBidi" w:hint="cs"/>
-                      <w:i/>
-                      <w:iCs/>
-                      <w:sz w:val="18"/>
-                      <w:szCs w:val="18"/>
-                      <w:rtl/>
-                    </w:rPr>
-                    <w:t>.</w:t>
+                    <w:t xml:space="preserve"> (ריצוף).</w:t>
                   </w:r>
                 </w:p>
                 <w:p>
@@ -2420,7 +2428,7 @@
                     </w:pBdr>
                     <w:spacing w:after="160"/>
                     <w:rPr>
-                      <w:rFonts w:asciiTheme="majorHAnsi" w:eastAsiaTheme="majorEastAsia" w:hAnsiTheme="majorHAnsi" w:cs="Times New Roman" w:hint="cs"/>
+                      <w:rFonts w:asciiTheme="majorHAnsi" w:eastAsiaTheme="majorEastAsia" w:hAnsiTheme="majorHAnsi" w:cs="Times New Roman"/>
                       <w:i/>
                       <w:iCs/>
                       <w:sz w:val="18"/>
@@ -2678,18 +2686,7 @@
                       <w:szCs w:val="18"/>
                       <w:rtl/>
                     </w:rPr>
-                    <w:t xml:space="preserve"> </w:t>
-                  </w:r>
-                  <w:r>
-                    <w:rPr>
-                      <w:rFonts w:asciiTheme="majorHAnsi" w:eastAsiaTheme="majorEastAsia" w:hAnsiTheme="majorHAnsi" w:cs="Times New Roman" w:hint="cs"/>
-                      <w:i/>
-                      <w:iCs/>
-                      <w:sz w:val="18"/>
-                      <w:szCs w:val="18"/>
-                      <w:rtl/>
-                    </w:rPr>
-                    <w:t>דרישה</w:t>
+                    <w:t xml:space="preserve"> דרישה</w:t>
                   </w:r>
                   <w:r>
                     <w:rPr>
@@ -2776,17 +2773,7 @@
                       <w:sz w:val="18"/>
                       <w:szCs w:val="18"/>
                     </w:rPr>
-                    <w:t xml:space="preserve">Next Generation </w:t>
-                  </w:r>
-                  <w:r>
-                    <w:rPr>
-                      <w:rFonts w:asciiTheme="majorHAnsi" w:eastAsiaTheme="majorEastAsia" w:hAnsiTheme="majorHAnsi" w:cstheme="majorBidi"/>
-                      <w:i/>
-                      <w:iCs/>
-                      <w:sz w:val="18"/>
-                      <w:szCs w:val="18"/>
-                    </w:rPr>
-                    <w:t>Sequencing</w:t>
+                    <w:t>Next Generation Sequencing</w:t>
                   </w:r>
                   <w:r>
                     <w:rPr>
@@ -2872,51 +2859,7 @@
                       <w:szCs w:val="18"/>
                       <w:rtl/>
                     </w:rPr>
-                    <w:t>מ</w:t>
-                  </w:r>
-                  <w:r>
-                    <w:rPr>
-                      <w:rFonts w:asciiTheme="majorHAnsi" w:eastAsiaTheme="majorEastAsia" w:hAnsiTheme="majorHAnsi" w:cs="Times New Roman" w:hint="cs"/>
-                      <w:i/>
-                      <w:iCs/>
-                      <w:sz w:val="18"/>
-                      <w:szCs w:val="18"/>
-                      <w:rtl/>
-                    </w:rPr>
-                    <w:t xml:space="preserve">בצעת </w:t>
-                  </w:r>
-                  <w:r>
-                    <w:rPr>
-                      <w:rFonts w:asciiTheme="majorHAnsi" w:eastAsiaTheme="majorEastAsia" w:hAnsiTheme="majorHAnsi" w:cs="Times New Roman" w:hint="cs"/>
-                      <w:i/>
-                      <w:iCs/>
-                      <w:sz w:val="18"/>
-                      <w:szCs w:val="18"/>
-                      <w:rtl/>
-                    </w:rPr>
-                    <w:t xml:space="preserve">ריצוף </w:t>
-                  </w:r>
-                  <w:r>
-                    <w:rPr>
-                      <w:rFonts w:asciiTheme="majorHAnsi" w:eastAsiaTheme="majorEastAsia" w:hAnsiTheme="majorHAnsi" w:cs="Times New Roman" w:hint="cs"/>
-                      <w:i/>
-                      <w:iCs/>
-                      <w:sz w:val="18"/>
-                      <w:szCs w:val="18"/>
-                      <w:rtl/>
-                    </w:rPr>
-                    <w:t>מסיבי</w:t>
-                  </w:r>
-                  <w:r>
-                    <w:rPr>
-                      <w:rFonts w:asciiTheme="majorHAnsi" w:eastAsiaTheme="majorEastAsia" w:hAnsiTheme="majorHAnsi" w:cs="Times New Roman" w:hint="cs"/>
-                      <w:i/>
-                      <w:iCs/>
-                      <w:sz w:val="18"/>
-                      <w:szCs w:val="18"/>
-                      <w:rtl/>
-                    </w:rPr>
-                    <w:t xml:space="preserve"> באופן מקבילי</w:t>
+                    <w:t>מבצעת ריצוף מסיבי באופן מקבילי</w:t>
                   </w:r>
                   <w:r>
                     <w:rPr>
@@ -3069,51 +3012,7 @@
                       <w:szCs w:val="18"/>
                       <w:rtl/>
                     </w:rPr>
-                    <w:t>מ</w:t>
-                  </w:r>
-                  <w:r>
-                    <w:rPr>
-                      <w:rFonts w:asciiTheme="majorHAnsi" w:eastAsiaTheme="majorEastAsia" w:hAnsiTheme="majorHAnsi" w:cs="Times New Roman" w:hint="cs"/>
-                      <w:i/>
-                      <w:iCs/>
-                      <w:sz w:val="18"/>
-                      <w:szCs w:val="18"/>
-                      <w:rtl/>
-                    </w:rPr>
-                    <w:t>ר</w:t>
-                  </w:r>
-                  <w:r>
-                    <w:rPr>
-                      <w:rFonts w:asciiTheme="majorHAnsi" w:eastAsiaTheme="majorEastAsia" w:hAnsiTheme="majorHAnsi" w:cs="Times New Roman" w:hint="cs"/>
-                      <w:i/>
-                      <w:iCs/>
-                      <w:sz w:val="18"/>
-                      <w:szCs w:val="18"/>
-                      <w:rtl/>
-                    </w:rPr>
-                    <w:t>ו</w:t>
-                  </w:r>
-                  <w:r>
-                    <w:rPr>
-                      <w:rFonts w:asciiTheme="majorHAnsi" w:eastAsiaTheme="majorEastAsia" w:hAnsiTheme="majorHAnsi" w:cs="Times New Roman" w:hint="cs"/>
-                      <w:i/>
-                      <w:iCs/>
-                      <w:sz w:val="18"/>
-                      <w:szCs w:val="18"/>
-                      <w:rtl/>
-                    </w:rPr>
-                    <w:t>צ</w:t>
-                  </w:r>
-                  <w:r>
-                    <w:rPr>
-                      <w:rFonts w:asciiTheme="majorHAnsi" w:eastAsiaTheme="majorEastAsia" w:hAnsiTheme="majorHAnsi" w:cs="Times New Roman" w:hint="cs"/>
-                      <w:i/>
-                      <w:iCs/>
-                      <w:sz w:val="18"/>
-                      <w:szCs w:val="18"/>
-                      <w:rtl/>
-                    </w:rPr>
-                    <w:t>פים</w:t>
+                    <w:t>מרוצפים</w:t>
                   </w:r>
                   <w:r>
                     <w:rPr>
@@ -3135,51 +3034,7 @@
                       <w:szCs w:val="18"/>
                       <w:rtl/>
                     </w:rPr>
-                    <w:t>ב</w:t>
-                  </w:r>
-                  <w:r>
-                    <w:rPr>
-                      <w:rFonts w:asciiTheme="majorHAnsi" w:eastAsiaTheme="majorEastAsia" w:hAnsiTheme="majorHAnsi" w:cs="Times New Roman" w:hint="cs"/>
-                      <w:i/>
-                      <w:iCs/>
-                      <w:sz w:val="18"/>
-                      <w:szCs w:val="18"/>
-                      <w:rtl/>
-                    </w:rPr>
-                    <w:t>תיאום</w:t>
-                  </w:r>
-                  <w:r>
-                    <w:rPr>
-                      <w:rFonts w:asciiTheme="majorHAnsi" w:eastAsiaTheme="majorEastAsia" w:hAnsiTheme="majorHAnsi" w:cs="Times New Roman" w:hint="cs"/>
-                      <w:i/>
-                      <w:iCs/>
-                      <w:sz w:val="18"/>
-                      <w:szCs w:val="18"/>
-                      <w:rtl/>
-                    </w:rPr>
-                    <w:t>. כחלק מהתהליך</w:t>
-                  </w:r>
-                  <w:r>
-                    <w:rPr>
-                      <w:rFonts w:asciiTheme="majorHAnsi" w:eastAsiaTheme="majorEastAsia" w:hAnsiTheme="majorHAnsi" w:cs="Times New Roman" w:hint="cs"/>
-                      <w:i/>
-                      <w:iCs/>
-                      <w:sz w:val="18"/>
-                      <w:szCs w:val="18"/>
-                      <w:rtl/>
-                    </w:rPr>
-                    <w:t>,</w:t>
-                  </w:r>
-                  <w:r>
-                    <w:rPr>
-                      <w:rFonts w:asciiTheme="majorHAnsi" w:eastAsiaTheme="majorEastAsia" w:hAnsiTheme="majorHAnsi" w:cs="Times New Roman" w:hint="cs"/>
-                      <w:i/>
-                      <w:iCs/>
-                      <w:sz w:val="18"/>
-                      <w:szCs w:val="18"/>
-                      <w:rtl/>
-                    </w:rPr>
-                    <w:t xml:space="preserve"> שברי ה</w:t>
+                    <w:t>בתיאום. כחלק מהתהליך, שברי ה</w:t>
                   </w:r>
                   <w:r>
                     <w:rPr>
@@ -3200,18 +3055,7 @@
                       <w:szCs w:val="18"/>
                       <w:rtl/>
                     </w:rPr>
-                    <w:t xml:space="preserve"> נחתכים</w:t>
-                  </w:r>
-                  <w:r>
-                    <w:rPr>
-                      <w:rFonts w:asciiTheme="majorHAnsi" w:eastAsiaTheme="majorEastAsia" w:hAnsiTheme="majorHAnsi" w:cs="Times New Roman" w:hint="cs"/>
-                      <w:i/>
-                      <w:iCs/>
-                      <w:sz w:val="18"/>
-                      <w:szCs w:val="18"/>
-                      <w:rtl/>
-                    </w:rPr>
-                    <w:t xml:space="preserve"> ל"אורך" בגלל המבנה של ה</w:t>
+                    <w:t xml:space="preserve"> נחתכים ל"אורך" בגלל המבנה של ה</w:t>
                   </w:r>
                   <w:r>
                     <w:rPr>
@@ -3253,18 +3097,7 @@
                       <w:szCs w:val="18"/>
                       <w:rtl/>
                     </w:rPr>
-                    <w:t xml:space="preserve"> ע"י בן זוגו שנחתף.</w:t>
-                  </w:r>
-                  <w:r>
-                    <w:rPr>
-                      <w:rFonts w:asciiTheme="majorHAnsi" w:eastAsiaTheme="majorEastAsia" w:hAnsiTheme="majorHAnsi" w:cs="Times New Roman" w:hint="cs"/>
-                      <w:i/>
-                      <w:iCs/>
-                      <w:sz w:val="18"/>
-                      <w:szCs w:val="18"/>
-                      <w:rtl/>
-                    </w:rPr>
-                    <w:t xml:space="preserve"> מקטעי </w:t>
+                    <w:t xml:space="preserve"> ע"י בן זוגו שנחתף. מקטעי </w:t>
                   </w:r>
                   <w:r>
                     <w:rPr>
@@ -3296,7 +3129,7 @@
                     </w:pBdr>
                     <w:spacing w:after="160"/>
                     <w:rPr>
-                      <w:rFonts w:asciiTheme="majorHAnsi" w:eastAsiaTheme="majorEastAsia" w:hAnsiTheme="majorHAnsi" w:cs="Times New Roman" w:hint="cs"/>
+                      <w:rFonts w:asciiTheme="majorHAnsi" w:eastAsiaTheme="majorEastAsia" w:hAnsiTheme="majorHAnsi" w:cs="Times New Roman"/>
                       <w:i/>
                       <w:iCs/>
                       <w:sz w:val="18"/>
@@ -3356,18 +3189,7 @@
                       <w:szCs w:val="18"/>
                       <w:rtl/>
                     </w:rPr>
-                    <w:t xml:space="preserve"> </w:t>
-                  </w:r>
-                  <w:r>
-                    <w:rPr>
-                      <w:rFonts w:asciiTheme="majorHAnsi" w:eastAsiaTheme="majorEastAsia" w:hAnsiTheme="majorHAnsi" w:cs="Times New Roman" w:hint="cs"/>
-                      <w:i/>
-                      <w:iCs/>
-                      <w:sz w:val="18"/>
-                      <w:szCs w:val="18"/>
-                      <w:rtl/>
-                    </w:rPr>
-                    <w:t>מאפשרת</w:t>
+                    <w:t xml:space="preserve"> מאפשרת</w:t>
                   </w:r>
                   <w:r>
                     <w:rPr>
@@ -3411,18 +3233,7 @@
                       <w:szCs w:val="18"/>
                       <w:rtl/>
                     </w:rPr>
-                    <w:t>גבוהה</w:t>
-                  </w:r>
-                  <w:r>
-                    <w:rPr>
-                      <w:rFonts w:asciiTheme="majorHAnsi" w:eastAsiaTheme="majorEastAsia" w:hAnsiTheme="majorHAnsi" w:cs="Times New Roman" w:hint="cs"/>
-                      <w:i/>
-                      <w:iCs/>
-                      <w:sz w:val="18"/>
-                      <w:szCs w:val="18"/>
-                      <w:rtl/>
-                    </w:rPr>
-                    <w:t xml:space="preserve"> מהדור הקודם</w:t>
+                    <w:t>גבוהה מהדור הקודם</w:t>
                   </w:r>
                   <w:r>
                     <w:rPr>
@@ -3444,40 +3255,7 @@
                       <w:szCs w:val="18"/>
                       <w:rtl/>
                     </w:rPr>
-                    <w:t>וריצוף ש</w:t>
-                  </w:r>
-                  <w:r>
-                    <w:rPr>
-                      <w:rFonts w:asciiTheme="majorHAnsi" w:eastAsiaTheme="majorEastAsia" w:hAnsiTheme="majorHAnsi" w:cs="Times New Roman" w:hint="cs"/>
-                      <w:i/>
-                      <w:iCs/>
-                      <w:sz w:val="18"/>
-                      <w:szCs w:val="18"/>
-                      <w:rtl/>
-                    </w:rPr>
-                    <w:t>ל</w:t>
-                  </w:r>
-                  <w:r>
-                    <w:rPr>
-                      <w:rFonts w:asciiTheme="majorHAnsi" w:eastAsiaTheme="majorEastAsia" w:hAnsiTheme="majorHAnsi" w:cs="Times New Roman" w:hint="cs"/>
-                      <w:i/>
-                      <w:iCs/>
-                      <w:sz w:val="18"/>
-                      <w:szCs w:val="18"/>
-                      <w:rtl/>
-                    </w:rPr>
-                    <w:t xml:space="preserve"> </w:t>
-                  </w:r>
-                  <w:r>
-                    <w:rPr>
-                      <w:rFonts w:asciiTheme="majorHAnsi" w:eastAsiaTheme="majorEastAsia" w:hAnsiTheme="majorHAnsi" w:cs="Times New Roman" w:hint="cs"/>
-                      <w:i/>
-                      <w:iCs/>
-                      <w:sz w:val="18"/>
-                      <w:szCs w:val="18"/>
-                      <w:rtl/>
-                    </w:rPr>
-                    <w:t>כל</w:t>
+                    <w:t>וריצוף של כל</w:t>
                   </w:r>
                   <w:r>
                     <w:rPr>
@@ -3499,18 +3277,7 @@
                       <w:szCs w:val="18"/>
                       <w:rtl/>
                     </w:rPr>
-                    <w:t xml:space="preserve">הגנום </w:t>
-                  </w:r>
-                  <w:r>
-                    <w:rPr>
-                      <w:rFonts w:asciiTheme="majorHAnsi" w:eastAsiaTheme="majorEastAsia" w:hAnsiTheme="majorHAnsi" w:cs="Times New Roman" w:hint="cs"/>
-                      <w:i/>
-                      <w:iCs/>
-                      <w:sz w:val="18"/>
-                      <w:szCs w:val="18"/>
-                      <w:rtl/>
-                    </w:rPr>
-                    <w:t>בפחות</w:t>
+                    <w:t>הגנום בפחות</w:t>
                   </w:r>
                   <w:r>
                     <w:rPr>
@@ -3576,7 +3343,7 @@
                     </w:pBdr>
                     <w:spacing w:after="160"/>
                     <w:rPr>
-                      <w:rFonts w:asciiTheme="majorHAnsi" w:eastAsiaTheme="majorEastAsia" w:hAnsiTheme="majorHAnsi" w:cs="Times New Roman" w:hint="cs"/>
+                      <w:rFonts w:asciiTheme="majorHAnsi" w:eastAsiaTheme="majorEastAsia" w:hAnsiTheme="majorHAnsi" w:cs="Times New Roman"/>
                       <w:i/>
                       <w:iCs/>
                       <w:sz w:val="18"/>
@@ -3724,18 +3491,7 @@
                       <w:szCs w:val="18"/>
                       <w:rtl/>
                     </w:rPr>
-                    <w:t xml:space="preserve">והן </w:t>
-                  </w:r>
-                  <w:r>
-                    <w:rPr>
-                      <w:rFonts w:asciiTheme="majorHAnsi" w:eastAsiaTheme="majorEastAsia" w:hAnsiTheme="majorHAnsi" w:cs="Times New Roman" w:hint="cs"/>
-                      <w:i/>
-                      <w:iCs/>
-                      <w:sz w:val="18"/>
-                      <w:szCs w:val="18"/>
-                      <w:rtl/>
-                    </w:rPr>
-                    <w:t>מספקות</w:t>
+                    <w:t>והן מספקות</w:t>
                   </w:r>
                   <w:r>
                     <w:rPr>
@@ -3757,18 +3513,7 @@
                       <w:szCs w:val="18"/>
                       <w:rtl/>
                     </w:rPr>
-                    <w:t xml:space="preserve">ריצוף תוך </w:t>
-                  </w:r>
-                  <w:r>
-                    <w:rPr>
-                      <w:rFonts w:asciiTheme="majorHAnsi" w:eastAsiaTheme="majorEastAsia" w:hAnsiTheme="majorHAnsi" w:cs="Times New Roman" w:hint="cs"/>
-                      <w:i/>
-                      <w:iCs/>
-                      <w:sz w:val="18"/>
-                      <w:szCs w:val="18"/>
-                      <w:rtl/>
-                    </w:rPr>
-                    <w:t>עלות</w:t>
+                    <w:t>ריצוף תוך עלות</w:t>
                   </w:r>
                   <w:r>
                     <w:rPr>
@@ -3812,18 +3557,7 @@
                       <w:szCs w:val="18"/>
                       <w:rtl/>
                     </w:rPr>
-                    <w:t xml:space="preserve">וקצב תפוקה </w:t>
-                  </w:r>
-                  <w:r>
-                    <w:rPr>
-                      <w:rFonts w:asciiTheme="majorHAnsi" w:eastAsiaTheme="majorEastAsia" w:hAnsiTheme="majorHAnsi" w:cs="Times New Roman" w:hint="cs"/>
-                      <w:i/>
-                      <w:iCs/>
-                      <w:sz w:val="18"/>
-                      <w:szCs w:val="18"/>
-                      <w:rtl/>
-                    </w:rPr>
-                    <w:t>גבוה</w:t>
+                    <w:t>וקצב תפוקה גבוה</w:t>
                   </w:r>
                   <w:r>
                     <w:rPr>
@@ -3845,18 +3579,7 @@
                       <w:szCs w:val="18"/>
                       <w:rtl/>
                     </w:rPr>
-                    <w:t xml:space="preserve">פיתוח פלטפורמות </w:t>
-                  </w:r>
-                  <w:r>
-                    <w:rPr>
-                      <w:rFonts w:asciiTheme="majorHAnsi" w:eastAsiaTheme="majorEastAsia" w:hAnsiTheme="majorHAnsi" w:cs="Times New Roman" w:hint="cs"/>
-                      <w:i/>
-                      <w:iCs/>
-                      <w:sz w:val="18"/>
-                      <w:szCs w:val="18"/>
-                      <w:rtl/>
-                    </w:rPr>
-                    <w:t>אלו הנגיש את ה</w:t>
+                    <w:t>פיתוח פלטפורמות אלו הנגיש את ה</w:t>
                   </w:r>
                   <w:r>
                     <w:rPr>
@@ -3877,29 +3600,7 @@
                       <w:szCs w:val="18"/>
                       <w:rtl/>
                     </w:rPr>
-                    <w:t xml:space="preserve"> </w:t>
-                  </w:r>
-                  <w:r>
-                    <w:rPr>
-                      <w:rFonts w:asciiTheme="majorHAnsi" w:eastAsiaTheme="majorEastAsia" w:hAnsiTheme="majorHAnsi" w:cs="Times New Roman" w:hint="cs"/>
-                      <w:i/>
-                      <w:iCs/>
-                      <w:sz w:val="18"/>
-                      <w:szCs w:val="18"/>
-                      <w:rtl/>
-                    </w:rPr>
-                    <w:t xml:space="preserve">עבור מספר גדל והולך של </w:t>
-                  </w:r>
-                  <w:r>
-                    <w:rPr>
-                      <w:rFonts w:asciiTheme="majorHAnsi" w:eastAsiaTheme="majorEastAsia" w:hAnsiTheme="majorHAnsi" w:cs="Times New Roman" w:hint="cs"/>
-                      <w:i/>
-                      <w:iCs/>
-                      <w:sz w:val="18"/>
-                      <w:szCs w:val="18"/>
-                      <w:rtl/>
-                    </w:rPr>
-                    <w:t>מעבדות</w:t>
+                    <w:t xml:space="preserve"> עבור מספר גדל והולך של מעבדות</w:t>
                   </w:r>
                   <w:r>
                     <w:rPr>
@@ -3921,29 +3622,7 @@
                       <w:szCs w:val="18"/>
                       <w:rtl/>
                     </w:rPr>
-                    <w:t>ובעקב</w:t>
-                  </w:r>
-                  <w:r>
-                    <w:rPr>
-                      <w:rFonts w:asciiTheme="majorHAnsi" w:eastAsiaTheme="majorEastAsia" w:hAnsiTheme="majorHAnsi" w:cs="Times New Roman" w:hint="cs"/>
-                      <w:i/>
-                      <w:iCs/>
-                      <w:sz w:val="18"/>
-                      <w:szCs w:val="18"/>
-                      <w:rtl/>
-                    </w:rPr>
-                    <w:t>ו</w:t>
-                  </w:r>
-                  <w:r>
-                    <w:rPr>
-                      <w:rFonts w:asciiTheme="majorHAnsi" w:eastAsiaTheme="majorEastAsia" w:hAnsiTheme="majorHAnsi" w:cs="Times New Roman" w:hint="cs"/>
-                      <w:i/>
-                      <w:iCs/>
-                      <w:sz w:val="18"/>
-                      <w:szCs w:val="18"/>
-                      <w:rtl/>
-                    </w:rPr>
-                    <w:t>ת כך גדל המחקר</w:t>
+                    <w:t>ובעקבות כך גדל המחקר</w:t>
                   </w:r>
                   <w:r>
                     <w:rPr>
@@ -3965,29 +3644,7 @@
                       <w:szCs w:val="18"/>
                       <w:rtl/>
                     </w:rPr>
-                    <w:t>ו</w:t>
-                  </w:r>
-                  <w:r>
-                    <w:rPr>
-                      <w:rFonts w:asciiTheme="majorHAnsi" w:eastAsiaTheme="majorEastAsia" w:hAnsiTheme="majorHAnsi" w:cs="Times New Roman" w:hint="cs"/>
-                      <w:i/>
-                      <w:iCs/>
-                      <w:sz w:val="18"/>
-                      <w:szCs w:val="18"/>
-                      <w:rtl/>
-                    </w:rPr>
-                    <w:t>ה</w:t>
-                  </w:r>
-                  <w:r>
-                    <w:rPr>
-                      <w:rFonts w:asciiTheme="majorHAnsi" w:eastAsiaTheme="majorEastAsia" w:hAnsiTheme="majorHAnsi" w:cs="Times New Roman" w:hint="cs"/>
-                      <w:i/>
-                      <w:iCs/>
-                      <w:sz w:val="18"/>
-                      <w:szCs w:val="18"/>
-                      <w:rtl/>
-                    </w:rPr>
-                    <w:t>אבחון</w:t>
+                    <w:t>והאבחון</w:t>
                   </w:r>
                   <w:r>
                     <w:rPr>
@@ -4053,62 +3710,7 @@
                       <w:szCs w:val="18"/>
                       <w:rtl/>
                     </w:rPr>
-                    <w:t xml:space="preserve">ע"י </w:t>
-                  </w:r>
-                  <w:r>
-                    <w:rPr>
-                      <w:rFonts w:asciiTheme="majorHAnsi" w:eastAsiaTheme="majorEastAsia" w:hAnsiTheme="majorHAnsi" w:cs="Times New Roman" w:hint="cs"/>
-                      <w:i/>
-                      <w:iCs/>
-                      <w:sz w:val="18"/>
-                      <w:szCs w:val="18"/>
-                      <w:rtl/>
-                    </w:rPr>
-                    <w:t>ר</w:t>
-                  </w:r>
-                  <w:r>
-                    <w:rPr>
-                      <w:rFonts w:asciiTheme="majorHAnsi" w:eastAsiaTheme="majorEastAsia" w:hAnsiTheme="majorHAnsi" w:cs="Times New Roman" w:hint="cs"/>
-                      <w:i/>
-                      <w:iCs/>
-                      <w:sz w:val="18"/>
-                      <w:szCs w:val="18"/>
-                      <w:rtl/>
-                    </w:rPr>
-                    <w:t>י</w:t>
-                  </w:r>
-                  <w:r>
-                    <w:rPr>
-                      <w:rFonts w:asciiTheme="majorHAnsi" w:eastAsiaTheme="majorEastAsia" w:hAnsiTheme="majorHAnsi" w:cs="Times New Roman" w:hint="cs"/>
-                      <w:i/>
-                      <w:iCs/>
-                      <w:sz w:val="18"/>
-                      <w:szCs w:val="18"/>
-                      <w:rtl/>
-                    </w:rPr>
-                    <w:t>צ</w:t>
-                  </w:r>
-                  <w:r>
-                    <w:rPr>
-                      <w:rFonts w:asciiTheme="majorHAnsi" w:eastAsiaTheme="majorEastAsia" w:hAnsiTheme="majorHAnsi" w:cs="Times New Roman" w:hint="cs"/>
-                      <w:i/>
-                      <w:iCs/>
-                      <w:sz w:val="18"/>
-                      <w:szCs w:val="18"/>
-                      <w:rtl/>
-                    </w:rPr>
-                    <w:t>ו</w:t>
-                  </w:r>
-                  <w:r>
-                    <w:rPr>
-                      <w:rFonts w:asciiTheme="majorHAnsi" w:eastAsiaTheme="majorEastAsia" w:hAnsiTheme="majorHAnsi" w:cs="Times New Roman" w:hint="cs"/>
-                      <w:i/>
-                      <w:iCs/>
-                      <w:sz w:val="18"/>
-                      <w:szCs w:val="18"/>
-                      <w:rtl/>
-                    </w:rPr>
-                    <w:t>ף</w:t>
+                    <w:t>ע"י ריצוף</w:t>
                   </w:r>
                   <w:r>
                     <w:rPr>
@@ -4174,7 +3776,7 @@
                     </w:pBdr>
                     <w:spacing w:after="160"/>
                     <w:rPr>
-                      <w:rFonts w:asciiTheme="majorHAnsi" w:eastAsiaTheme="majorEastAsia" w:hAnsiTheme="majorHAnsi" w:cstheme="majorBidi" w:hint="cs"/>
+                      <w:rFonts w:asciiTheme="majorHAnsi" w:eastAsiaTheme="majorEastAsia" w:hAnsiTheme="majorHAnsi" w:cstheme="majorBidi"/>
                       <w:i/>
                       <w:iCs/>
                       <w:sz w:val="18"/>
@@ -4222,30 +3824,8 @@
                       <w:sz w:val="18"/>
                       <w:szCs w:val="18"/>
                     </w:rPr>
-                    <w:t xml:space="preserve"> </w:t>
+                    <w:t xml:space="preserve">  Illumina</w:t>
                   </w:r>
-                  <w:r>
-                    <w:rPr>
-                      <w:rFonts w:asciiTheme="majorHAnsi" w:eastAsiaTheme="majorEastAsia" w:hAnsiTheme="majorHAnsi" w:cstheme="majorBidi"/>
-                      <w:i/>
-                      <w:iCs/>
-                      <w:sz w:val="18"/>
-                      <w:szCs w:val="18"/>
-                    </w:rPr>
-                    <w:t xml:space="preserve"> </w:t>
-                  </w:r>
-                  <w:proofErr w:type="spellStart"/>
-                  <w:r>
-                    <w:rPr>
-                      <w:rFonts w:asciiTheme="majorHAnsi" w:eastAsiaTheme="majorEastAsia" w:hAnsiTheme="majorHAnsi" w:cstheme="majorBidi"/>
-                      <w:i/>
-                      <w:iCs/>
-                      <w:sz w:val="18"/>
-                      <w:szCs w:val="18"/>
-                    </w:rPr>
-                    <w:t>Illumina</w:t>
-                  </w:r>
-                  <w:proofErr w:type="spellEnd"/>
                   <w:r>
                     <w:rPr>
                       <w:rFonts w:asciiTheme="majorHAnsi" w:eastAsiaTheme="majorEastAsia" w:hAnsiTheme="majorHAnsi" w:cstheme="majorBidi" w:hint="cs"/>
@@ -4310,15 +3890,26 @@
         <w:spacing w:after="0"/>
         <w:ind w:left="-483"/>
         <w:rPr>
-          <w:rtl/>
-        </w:rPr>
-      </w:pPr>
-      <w:r>
-        <w:rPr>
-          <w:rFonts w:hint="cs"/>
-          <w:rtl/>
-        </w:rPr>
-        <w:t>נתאר מעט את תהליך ההשוואה כדי לעמוד על הקושי הכרוך בו.</w:t>
+          <w:rFonts w:hint="cs"/>
+          <w:rtl/>
+        </w:rPr>
+      </w:pPr>
+      <w:r>
+        <w:rPr>
+          <w:rFonts w:hint="cs"/>
+          <w:b/>
+          <w:bCs/>
+          <w:u w:val="single"/>
+          <w:rtl/>
+        </w:rPr>
+        <w:t>תיאור פורמאלי</w:t>
+      </w:r>
+      <w:r>
+        <w:rPr>
+          <w:rFonts w:hint="cs"/>
+          <w:rtl/>
+        </w:rPr>
+        <w:t>:</w:t>
       </w:r>
     </w:p>
     <w:p>
@@ -4335,6 +3926,1118 @@
           <w:rFonts w:hint="cs"/>
           <w:rtl/>
         </w:rPr>
+        <w:t>בהינתן:</w:t>
+      </w:r>
+    </w:p>
+    <w:p>
+      <w:pPr>
+        <w:pStyle w:val="ListParagraph"/>
+        <w:numPr>
+          <w:ilvl w:val="0"/>
+          <w:numId w:val="27"/>
+        </w:numPr>
+        <w:spacing w:after="0"/>
+        <w:rPr>
+          <w:rFonts w:hint="cs"/>
+        </w:rPr>
+      </w:pPr>
+      <m:oMath>
+        <m:r>
+          <w:rPr>
+            <w:rFonts w:ascii="Cambria Math" w:hAnsi="Cambria Math"/>
+          </w:rPr>
+          <m:t>X</m:t>
+        </m:r>
+      </m:oMath>
+      <w:r>
+        <w:rPr>
+          <w:rFonts w:hint="cs"/>
+          <w:rtl/>
+        </w:rPr>
+        <w:t xml:space="preserve"> </w:t>
+      </w:r>
+      <w:r>
+        <w:rPr>
+          <w:rFonts w:eastAsiaTheme="minorEastAsia" w:hint="cs"/>
+          <w:rtl/>
+        </w:rPr>
+        <w:t xml:space="preserve"> </w:t>
+      </w:r>
+      <w:r>
+        <w:rPr>
+          <w:rFonts w:eastAsiaTheme="minorEastAsia"/>
+          <w:rtl/>
+        </w:rPr>
+        <w:t>–</w:t>
+      </w:r>
+      <w:r>
+        <w:rPr>
+          <w:rFonts w:eastAsiaTheme="minorEastAsia" w:hint="cs"/>
+          <w:rtl/>
+        </w:rPr>
+        <w:t xml:space="preserve"> </w:t>
+      </w:r>
+      <w:r>
+        <w:rPr>
+          <w:rFonts w:hint="cs"/>
+          <w:rtl/>
+        </w:rPr>
+        <w:t xml:space="preserve">רצף של תווים </w:t>
+      </w:r>
+      <w:r>
+        <w:rPr>
+          <w:rFonts w:eastAsiaTheme="minorEastAsia" w:hint="cs"/>
+          <w:rtl/>
+        </w:rPr>
+        <w:t xml:space="preserve">באורך </w:t>
+      </w:r>
+      <m:oMath>
+        <m:r>
+          <m:rPr>
+            <m:sty m:val="p"/>
+          </m:rPr>
+          <w:rPr>
+            <w:rFonts w:ascii="Cambria Math" w:eastAsiaTheme="minorEastAsia" w:hAnsi="Cambria Math"/>
+          </w:rPr>
+          <m:t>|</m:t>
+        </m:r>
+        <m:r>
+          <w:rPr>
+            <w:rFonts w:ascii="Cambria Math" w:hAnsi="Cambria Math"/>
+          </w:rPr>
+          <m:t>X|</m:t>
+        </m:r>
+      </m:oMath>
+      <w:r>
+        <w:rPr>
+          <w:rFonts w:eastAsiaTheme="minorEastAsia" w:hint="cs"/>
+          <w:rtl/>
+        </w:rPr>
+        <w:t>.</w:t>
+      </w:r>
+    </w:p>
+    <w:p>
+      <w:pPr>
+        <w:pStyle w:val="ListParagraph"/>
+        <w:numPr>
+          <w:ilvl w:val="0"/>
+          <w:numId w:val="27"/>
+        </w:numPr>
+        <w:spacing w:after="0"/>
+        <w:rPr>
+          <w:rFonts w:hint="cs"/>
+        </w:rPr>
+      </w:pPr>
+      <m:oMath>
+        <m:r>
+          <m:rPr>
+            <m:sty m:val="p"/>
+          </m:rPr>
+          <w:rPr>
+            <w:rFonts w:ascii="Cambria Math" w:eastAsiaTheme="minorEastAsia" w:hAnsi="Cambria Math"/>
+          </w:rPr>
+          <m:t>S=</m:t>
+        </m:r>
+        <m:r>
+          <m:rPr>
+            <m:sty m:val="p"/>
+          </m:rPr>
+          <w:rPr>
+            <w:rFonts w:ascii="Cambria Math" w:eastAsiaTheme="minorEastAsia" w:hAnsi="Cambria Math"/>
+          </w:rPr>
+          <m:t>{</m:t>
+        </m:r>
+        <m:sSub>
+          <m:sSubPr>
+            <m:ctrlPr>
+              <w:rPr>
+                <w:rFonts w:ascii="Cambria Math" w:eastAsiaTheme="minorEastAsia" w:hAnsi="Cambria Math"/>
+              </w:rPr>
+            </m:ctrlPr>
+          </m:sSubPr>
+          <m:e>
+            <m:r>
+              <w:rPr>
+                <w:rFonts w:ascii="Cambria Math" w:eastAsiaTheme="minorEastAsia" w:hAnsi="Cambria Math"/>
+              </w:rPr>
+              <m:t>s</m:t>
+            </m:r>
+          </m:e>
+          <m:sub>
+            <m:r>
+              <w:rPr>
+                <w:rFonts w:ascii="Cambria Math" w:eastAsiaTheme="minorEastAsia" w:hAnsi="Cambria Math"/>
+              </w:rPr>
+              <m:t>1</m:t>
+            </m:r>
+          </m:sub>
+        </m:sSub>
+        <m:r>
+          <w:rPr>
+            <w:rFonts w:ascii="Cambria Math" w:eastAsiaTheme="minorEastAsia" w:hAnsi="Cambria Math"/>
+          </w:rPr>
+          <m:t>,</m:t>
+        </m:r>
+        <m:sSub>
+          <m:sSubPr>
+            <m:ctrlPr>
+              <w:rPr>
+                <w:rFonts w:ascii="Cambria Math" w:eastAsiaTheme="minorEastAsia" w:hAnsi="Cambria Math"/>
+              </w:rPr>
+            </m:ctrlPr>
+          </m:sSubPr>
+          <m:e>
+            <m:r>
+              <w:rPr>
+                <w:rFonts w:ascii="Cambria Math" w:eastAsiaTheme="minorEastAsia" w:hAnsi="Cambria Math"/>
+              </w:rPr>
+              <m:t>s</m:t>
+            </m:r>
+          </m:e>
+          <m:sub>
+            <m:r>
+              <w:rPr>
+                <w:rFonts w:ascii="Cambria Math" w:eastAsiaTheme="minorEastAsia" w:hAnsi="Cambria Math"/>
+              </w:rPr>
+              <m:t>1</m:t>
+            </m:r>
+          </m:sub>
+        </m:sSub>
+        <m:r>
+          <w:rPr>
+            <w:rFonts w:ascii="Cambria Math" w:eastAsiaTheme="minorEastAsia" w:hAnsi="Cambria Math"/>
+          </w:rPr>
+          <m:t>,…,</m:t>
+        </m:r>
+        <m:sSub>
+          <m:sSubPr>
+            <m:ctrlPr>
+              <w:rPr>
+                <w:rFonts w:ascii="Cambria Math" w:eastAsiaTheme="minorEastAsia" w:hAnsi="Cambria Math"/>
+              </w:rPr>
+            </m:ctrlPr>
+          </m:sSubPr>
+          <m:e>
+            <m:r>
+              <w:rPr>
+                <w:rFonts w:ascii="Cambria Math" w:eastAsiaTheme="minorEastAsia" w:hAnsi="Cambria Math"/>
+              </w:rPr>
+              <m:t>s</m:t>
+            </m:r>
+          </m:e>
+          <m:sub>
+            <m:r>
+              <w:rPr>
+                <w:rFonts w:ascii="Cambria Math" w:eastAsiaTheme="minorEastAsia" w:hAnsi="Cambria Math"/>
+              </w:rPr>
+              <m:t>m</m:t>
+            </m:r>
+          </m:sub>
+        </m:sSub>
+        <m:r>
+          <w:rPr>
+            <w:rFonts w:ascii="Cambria Math" w:eastAsiaTheme="minorEastAsia" w:hAnsi="Cambria Math"/>
+          </w:rPr>
+          <m:t>}</m:t>
+        </m:r>
+      </m:oMath>
+      <w:r>
+        <w:rPr>
+          <w:rFonts w:eastAsiaTheme="minorEastAsia"/>
+          <w:rtl/>
+        </w:rPr>
+        <w:t>–</w:t>
+      </w:r>
+      <w:r>
+        <w:rPr>
+          <w:rFonts w:eastAsiaTheme="minorEastAsia" w:hint="cs"/>
+          <w:rtl/>
+        </w:rPr>
+        <w:t xml:space="preserve"> אוסף של תווים בעלי אורך </w:t>
+      </w:r>
+      <m:oMath>
+        <m:r>
+          <w:rPr>
+            <w:rFonts w:ascii="Cambria Math" w:eastAsiaTheme="minorEastAsia" w:hAnsi="Cambria Math"/>
+          </w:rPr>
+          <m:t>w</m:t>
+        </m:r>
+      </m:oMath>
+      <w:r>
+        <w:rPr>
+          <w:rFonts w:eastAsiaTheme="minorEastAsia" w:hint="cs"/>
+          <w:rtl/>
+        </w:rPr>
+        <w:t xml:space="preserve">, </w:t>
+      </w:r>
+      <m:oMath>
+        <m:r>
+          <m:rPr>
+            <m:sty m:val="p"/>
+          </m:rPr>
+          <w:rPr>
+            <w:rFonts w:ascii="Cambria Math" w:eastAsiaTheme="minorEastAsia" w:hAnsi="Cambria Math"/>
+          </w:rPr>
+          <m:t>w≪</m:t>
+        </m:r>
+        <m:r>
+          <m:rPr>
+            <m:sty m:val="p"/>
+          </m:rPr>
+          <w:rPr>
+            <w:rFonts w:ascii="Cambria Math" w:eastAsiaTheme="minorEastAsia" w:hAnsi="Cambria Math"/>
+          </w:rPr>
+          <m:t>|</m:t>
+        </m:r>
+        <m:r>
+          <w:rPr>
+            <w:rFonts w:ascii="Cambria Math" w:hAnsi="Cambria Math"/>
+          </w:rPr>
+          <m:t>X|</m:t>
+        </m:r>
+      </m:oMath>
+      <w:r>
+        <w:rPr>
+          <w:rFonts w:hint="cs"/>
+          <w:rtl/>
+        </w:rPr>
+        <w:t>.</w:t>
+      </w:r>
+    </w:p>
+    <w:p>
+      <w:pPr>
+        <w:pStyle w:val="ListParagraph"/>
+        <w:numPr>
+          <w:ilvl w:val="0"/>
+          <w:numId w:val="27"/>
+        </w:numPr>
+        <w:spacing w:after="0"/>
+        <w:rPr>
+          <w:rFonts w:hint="cs"/>
+        </w:rPr>
+      </w:pPr>
+      <m:oMath>
+        <m:sSub>
+          <m:sSubPr>
+            <m:ctrlPr>
+              <w:rPr>
+                <w:rFonts w:ascii="Cambria Math" w:eastAsiaTheme="minorEastAsia" w:hAnsi="Cambria Math"/>
+              </w:rPr>
+            </m:ctrlPr>
+          </m:sSubPr>
+          <m:e>
+            <m:r>
+              <w:rPr>
+                <w:rFonts w:ascii="Cambria Math" w:eastAsiaTheme="minorEastAsia" w:hAnsi="Cambria Math"/>
+              </w:rPr>
+              <m:t>X</m:t>
+            </m:r>
+          </m:e>
+          <m:sub>
+            <m:r>
+              <w:rPr>
+                <w:rFonts w:ascii="Cambria Math" w:eastAsiaTheme="minorEastAsia" w:hAnsi="Cambria Math"/>
+              </w:rPr>
+              <m:t>i</m:t>
+            </m:r>
+          </m:sub>
+        </m:sSub>
+      </m:oMath>
+      <w:r>
+        <w:rPr>
+          <w:rFonts w:eastAsiaTheme="minorEastAsia" w:hint="cs"/>
+          <w:rtl/>
+        </w:rPr>
+        <w:t xml:space="preserve"> </w:t>
+      </w:r>
+      <w:r>
+        <w:rPr>
+          <w:rFonts w:eastAsiaTheme="minorEastAsia"/>
+          <w:rtl/>
+        </w:rPr>
+        <w:t>–</w:t>
+      </w:r>
+      <w:r>
+        <w:rPr>
+          <w:rFonts w:eastAsiaTheme="minorEastAsia" w:hint="cs"/>
+          <w:rtl/>
+        </w:rPr>
+        <w:t xml:space="preserve"> המחרוזת על גבי </w:t>
+      </w:r>
+      <m:oMath>
+        <m:r>
+          <w:rPr>
+            <w:rFonts w:ascii="Cambria Math" w:hAnsi="Cambria Math"/>
+          </w:rPr>
+          <m:t>X</m:t>
+        </m:r>
+      </m:oMath>
+      <w:r>
+        <w:rPr>
+          <w:rFonts w:eastAsiaTheme="minorEastAsia" w:hint="cs"/>
+          <w:rtl/>
+        </w:rPr>
+        <w:t xml:space="preserve"> באורך </w:t>
+      </w:r>
+      <m:oMath>
+        <m:r>
+          <w:rPr>
+            <w:rFonts w:ascii="Cambria Math" w:hAnsi="Cambria Math"/>
+          </w:rPr>
+          <m:t>m</m:t>
+        </m:r>
+      </m:oMath>
+      <w:r>
+        <w:rPr>
+          <w:rFonts w:eastAsiaTheme="minorEastAsia" w:hint="cs"/>
+          <w:rtl/>
+        </w:rPr>
+        <w:t>, המתחילה באינד</w:t>
+      </w:r>
+      <w:r>
+        <w:rPr>
+          <w:rFonts w:eastAsiaTheme="minorEastAsia" w:hint="cs"/>
+          <w:rtl/>
+        </w:rPr>
+        <w:t>ק</w:t>
+      </w:r>
+      <w:r>
+        <w:rPr>
+          <w:rFonts w:eastAsiaTheme="minorEastAsia" w:hint="cs"/>
+          <w:rtl/>
+        </w:rPr>
+        <w:t xml:space="preserve">ס </w:t>
+      </w:r>
+      <m:oMath>
+        <m:r>
+          <w:rPr>
+            <w:rFonts w:ascii="Cambria Math" w:hAnsi="Cambria Math"/>
+          </w:rPr>
+          <m:t>i</m:t>
+        </m:r>
+      </m:oMath>
+      <w:r>
+        <w:rPr>
+          <w:rFonts w:eastAsiaTheme="minorEastAsia" w:hint="cs"/>
+          <w:rtl/>
+        </w:rPr>
+        <w:t>.</w:t>
+      </w:r>
+    </w:p>
+    <w:p>
+      <w:pPr>
+        <w:pStyle w:val="ListParagraph"/>
+        <w:numPr>
+          <w:ilvl w:val="0"/>
+          <w:numId w:val="27"/>
+        </w:numPr>
+        <w:spacing w:after="0"/>
+        <w:rPr>
+          <w:rFonts w:hint="cs"/>
+        </w:rPr>
+      </w:pPr>
+      <m:oMath>
+        <m:r>
+          <w:rPr>
+            <w:rFonts w:ascii="Cambria Math" w:hAnsi="Cambria Math"/>
+          </w:rPr>
+          <m:t>e</m:t>
+        </m:r>
+      </m:oMath>
+      <w:r>
+        <w:rPr>
+          <w:rFonts w:eastAsiaTheme="minorEastAsia" w:hint="cs"/>
+          <w:rtl/>
+        </w:rPr>
+        <w:t xml:space="preserve"> </w:t>
+      </w:r>
+      <w:r>
+        <w:rPr>
+          <w:rFonts w:eastAsiaTheme="minorEastAsia"/>
+          <w:rtl/>
+        </w:rPr>
+        <w:t>–</w:t>
+      </w:r>
+      <w:r>
+        <w:rPr>
+          <w:rFonts w:eastAsiaTheme="minorEastAsia" w:hint="cs"/>
+          <w:rtl/>
+        </w:rPr>
+        <w:t xml:space="preserve"> מרחק העריכה המותר בהשוואת 2 מחרוזות, כך שהן יחשבו עדיין "דומות".</w:t>
+      </w:r>
+    </w:p>
+    <w:p>
+      <w:pPr>
+        <w:spacing w:after="0"/>
+        <w:rPr>
+          <w:rFonts w:hint="cs"/>
+          <w:rtl/>
+        </w:rPr>
+      </w:pPr>
+    </w:p>
+    <w:p>
+      <w:pPr>
+        <w:spacing w:after="0"/>
+        <w:ind w:left="-526"/>
+        <w:rPr>
+          <w:rFonts w:hint="cs"/>
+          <w:rtl/>
+        </w:rPr>
+      </w:pPr>
+      <w:r>
+        <w:rPr>
+          <w:rFonts w:hint="cs"/>
+          <w:rtl/>
+        </w:rPr>
+        <w:t xml:space="preserve">אזי עלינו למצוא עבור כל </w:t>
+      </w:r>
+      <m:oMath>
+        <m:sSub>
+          <m:sSubPr>
+            <m:ctrlPr>
+              <w:rPr>
+                <w:rFonts w:ascii="Cambria Math" w:eastAsiaTheme="minorEastAsia" w:hAnsi="Cambria Math"/>
+              </w:rPr>
+            </m:ctrlPr>
+          </m:sSubPr>
+          <m:e>
+            <m:r>
+              <w:rPr>
+                <w:rFonts w:ascii="Cambria Math" w:eastAsiaTheme="minorEastAsia" w:hAnsi="Cambria Math"/>
+              </w:rPr>
+              <m:t>s</m:t>
+            </m:r>
+          </m:e>
+          <m:sub>
+            <m:r>
+              <w:rPr>
+                <w:rFonts w:ascii="Cambria Math" w:eastAsiaTheme="minorEastAsia" w:hAnsi="Cambria Math"/>
+              </w:rPr>
+              <m:t>j</m:t>
+            </m:r>
+          </m:sub>
+        </m:sSub>
+      </m:oMath>
+      <w:r>
+        <w:rPr>
+          <w:rFonts w:eastAsiaTheme="minorEastAsia" w:hint="cs"/>
+          <w:rtl/>
+        </w:rPr>
+        <w:t xml:space="preserve"> את אוסף כל ה</w:t>
+      </w:r>
+      <m:oMath>
+        <m:sSub>
+          <m:sSubPr>
+            <m:ctrlPr>
+              <w:rPr>
+                <w:rFonts w:ascii="Cambria Math" w:eastAsiaTheme="minorEastAsia" w:hAnsi="Cambria Math"/>
+              </w:rPr>
+            </m:ctrlPr>
+          </m:sSubPr>
+          <m:e>
+            <m:r>
+              <w:rPr>
+                <w:rFonts w:ascii="Cambria Math" w:eastAsiaTheme="minorEastAsia" w:hAnsi="Cambria Math"/>
+              </w:rPr>
+              <m:t>X</m:t>
+            </m:r>
+          </m:e>
+          <m:sub>
+            <m:r>
+              <w:rPr>
+                <w:rFonts w:ascii="Cambria Math" w:eastAsiaTheme="minorEastAsia" w:hAnsi="Cambria Math"/>
+              </w:rPr>
+              <m:t>i</m:t>
+            </m:r>
+          </m:sub>
+        </m:sSub>
+      </m:oMath>
+      <w:r>
+        <w:rPr>
+          <w:rFonts w:hint="cs"/>
+          <w:rtl/>
+        </w:rPr>
+        <w:t xml:space="preserve"> הנמצאים במרחק עריכה </w:t>
+      </w:r>
+      <m:oMath>
+        <m:r>
+          <w:rPr>
+            <w:rFonts w:ascii="Cambria Math" w:hAnsi="Cambria Math"/>
+          </w:rPr>
+          <m:t>e</m:t>
+        </m:r>
+      </m:oMath>
+      <w:r>
+        <w:rPr>
+          <w:rFonts w:eastAsiaTheme="minorEastAsia" w:hint="cs"/>
+          <w:rtl/>
+        </w:rPr>
+        <w:t xml:space="preserve"> ממנו.</w:t>
+      </w:r>
+    </w:p>
+    <w:p>
+      <w:pPr>
+        <w:spacing w:after="0"/>
+        <w:ind w:left="-483"/>
+        <w:rPr>
+          <w:rFonts w:hint="cs"/>
+          <w:rtl/>
+        </w:rPr>
+      </w:pPr>
+    </w:p>
+    <w:p>
+      <w:pPr>
+        <w:spacing w:after="0"/>
+        <w:ind w:left="-483"/>
+        <w:rPr>
+          <w:rFonts w:hint="cs"/>
+          <w:rtl/>
+        </w:rPr>
+      </w:pPr>
+      <w:r>
+        <w:rPr>
+          <w:rFonts w:hint="cs"/>
+          <w:rtl/>
+        </w:rPr>
+        <w:t>בפרויקט שלנו:</w:t>
+      </w:r>
+    </w:p>
+    <w:p>
+      <w:pPr>
+        <w:pStyle w:val="ListParagraph"/>
+        <w:numPr>
+          <w:ilvl w:val="0"/>
+          <w:numId w:val="29"/>
+        </w:numPr>
+        <w:spacing w:after="0"/>
+        <w:rPr>
+          <w:rFonts w:hint="cs"/>
+        </w:rPr>
+      </w:pPr>
+      <m:oMath>
+        <m:r>
+          <w:rPr>
+            <w:rFonts w:ascii="Cambria Math" w:hAnsi="Cambria Math"/>
+          </w:rPr>
+          <m:t>X</m:t>
+        </m:r>
+      </m:oMath>
+      <w:r>
+        <w:rPr>
+          <w:rFonts w:hint="cs"/>
+          <w:rtl/>
+        </w:rPr>
+        <w:t xml:space="preserve"> </w:t>
+      </w:r>
+      <w:r>
+        <w:rPr>
+          <w:rFonts w:eastAsiaTheme="minorEastAsia" w:hint="cs"/>
+          <w:rtl/>
+        </w:rPr>
+        <w:t xml:space="preserve"> </w:t>
+      </w:r>
+      <w:r>
+        <w:rPr>
+          <w:rFonts w:eastAsiaTheme="minorEastAsia"/>
+          <w:rtl/>
+        </w:rPr>
+        <w:t>–</w:t>
+      </w:r>
+      <w:r>
+        <w:rPr>
+          <w:rFonts w:eastAsiaTheme="minorEastAsia" w:hint="cs"/>
+          <w:rtl/>
+        </w:rPr>
+        <w:t xml:space="preserve"> </w:t>
+      </w:r>
+      <w:r>
+        <w:rPr>
+          <w:rFonts w:hint="cs"/>
+          <w:rtl/>
+        </w:rPr>
+        <w:t>רצף הגנום האנושי</w:t>
+      </w:r>
+      <w:r>
+        <w:rPr>
+          <w:rFonts w:hint="cs"/>
+          <w:rtl/>
+        </w:rPr>
+        <w:t xml:space="preserve">, באורך של </w:t>
+      </w:r>
+      <m:oMath>
+        <m:sSup>
+          <m:sSupPr>
+            <m:ctrlPr>
+              <w:rPr>
+                <w:rFonts w:ascii="Cambria Math" w:hAnsi="Cambria Math"/>
+              </w:rPr>
+            </m:ctrlPr>
+          </m:sSupPr>
+          <m:e>
+            <m:r>
+              <w:rPr>
+                <w:rFonts w:ascii="Cambria Math" w:hAnsi="Cambria Math"/>
+              </w:rPr>
+              <m:t>6 X10</m:t>
+            </m:r>
+          </m:e>
+          <m:sup>
+            <m:r>
+              <w:rPr>
+                <w:rFonts w:ascii="Cambria Math" w:hAnsi="Cambria Math"/>
+              </w:rPr>
+              <m:t>9</m:t>
+            </m:r>
+          </m:sup>
+        </m:sSup>
+        <m:r>
+          <w:rPr>
+            <w:rFonts w:ascii="Cambria Math" w:hAnsi="Cambria Math"/>
+          </w:rPr>
+          <m:t>bp</m:t>
+        </m:r>
+      </m:oMath>
+      <w:r>
+        <w:rPr>
+          <w:rFonts w:hint="cs"/>
+          <w:rtl/>
+        </w:rPr>
+        <w:t xml:space="preserve"> ~</w:t>
+      </w:r>
+      <w:r>
+        <w:rPr>
+          <w:rFonts w:eastAsiaTheme="minorEastAsia" w:hint="cs"/>
+          <w:rtl/>
+        </w:rPr>
+        <w:t>.</w:t>
+      </w:r>
+    </w:p>
+    <w:p>
+      <w:pPr>
+        <w:pStyle w:val="ListParagraph"/>
+        <w:numPr>
+          <w:ilvl w:val="0"/>
+          <w:numId w:val="29"/>
+        </w:numPr>
+        <w:spacing w:after="0"/>
+        <w:rPr>
+          <w:rFonts w:hint="cs"/>
+        </w:rPr>
+      </w:pPr>
+      <m:oMath>
+        <m:r>
+          <w:rPr>
+            <w:rFonts w:ascii="Cambria Math" w:eastAsiaTheme="minorEastAsia" w:hAnsi="Cambria Math"/>
+          </w:rPr>
+          <m:t>S</m:t>
+        </m:r>
+      </m:oMath>
+      <w:r>
+        <w:rPr>
+          <w:rFonts w:eastAsiaTheme="minorEastAsia" w:hint="cs"/>
+          <w:rtl/>
+        </w:rPr>
+        <w:t xml:space="preserve"> </w:t>
+      </w:r>
+      <w:r>
+        <w:rPr>
+          <w:rFonts w:eastAsiaTheme="minorEastAsia"/>
+          <w:rtl/>
+        </w:rPr>
+        <w:t>–</w:t>
+      </w:r>
+      <w:r>
+        <w:rPr>
+          <w:rFonts w:eastAsiaTheme="minorEastAsia" w:hint="cs"/>
+          <w:rtl/>
+        </w:rPr>
+        <w:t xml:space="preserve"> </w:t>
+      </w:r>
+      <w:r>
+        <w:rPr>
+          <w:rFonts w:eastAsiaTheme="minorEastAsia" w:hint="cs"/>
+          <w:rtl/>
+        </w:rPr>
+        <w:t xml:space="preserve">אוסף של מקטעי </w:t>
+      </w:r>
+      <w:r>
+        <w:rPr>
+          <w:rFonts w:eastAsiaTheme="minorEastAsia"/>
+        </w:rPr>
+        <w:t>DNA</w:t>
+      </w:r>
+      <w:r>
+        <w:rPr>
+          <w:rFonts w:eastAsiaTheme="minorEastAsia" w:hint="cs"/>
+          <w:rtl/>
+        </w:rPr>
+        <w:t xml:space="preserve"> שנדגמו מחולה, כל דגימה היא באורך של </w:t>
+      </w:r>
+      <m:oMath>
+        <m:r>
+          <w:rPr>
+            <w:rFonts w:ascii="Cambria Math" w:hAnsi="Cambria Math"/>
+          </w:rPr>
+          <m:t>35</m:t>
+        </m:r>
+        <m:r>
+          <w:rPr>
+            <w:rFonts w:ascii="Cambria Math" w:hAnsi="Cambria Math"/>
+          </w:rPr>
+          <m:t>bp</m:t>
+        </m:r>
+      </m:oMath>
+      <w:r>
+        <w:rPr>
+          <w:rFonts w:hint="cs"/>
+          <w:rtl/>
+        </w:rPr>
+        <w:t xml:space="preserve">, </w:t>
+      </w:r>
+      <m:oMath>
+        <m:r>
+          <w:rPr>
+            <w:rFonts w:ascii="Cambria Math" w:eastAsiaTheme="minorEastAsia" w:hAnsi="Cambria Math"/>
+          </w:rPr>
+          <m:t>m=</m:t>
+        </m:r>
+        <m:d>
+          <m:dPr>
+            <m:begChr m:val="|"/>
+            <m:endChr m:val="|"/>
+            <m:ctrlPr>
+              <w:rPr>
+                <w:rFonts w:ascii="Cambria Math" w:eastAsiaTheme="minorEastAsia" w:hAnsi="Cambria Math"/>
+                <w:i/>
+              </w:rPr>
+            </m:ctrlPr>
+          </m:dPr>
+          <m:e>
+            <m:r>
+              <w:rPr>
+                <w:rFonts w:ascii="Cambria Math" w:eastAsiaTheme="minorEastAsia" w:hAnsi="Cambria Math"/>
+              </w:rPr>
+              <m:t>S</m:t>
+            </m:r>
+          </m:e>
+        </m:d>
+        <m:r>
+          <w:rPr>
+            <w:rFonts w:ascii="Cambria Math" w:eastAsiaTheme="minorEastAsia" w:hAnsi="Cambria Math"/>
+          </w:rPr>
+          <m:t>=</m:t>
+        </m:r>
+        <m:r>
+          <w:rPr>
+            <w:rFonts w:ascii="Cambria Math" w:eastAsiaTheme="minorEastAsia" w:hAnsi="Cambria Math"/>
+          </w:rPr>
+          <m:t>30*</m:t>
+        </m:r>
+        <m:f>
+          <m:fPr>
+            <m:ctrlPr>
+              <w:rPr>
+                <w:rFonts w:ascii="Cambria Math" w:eastAsiaTheme="minorEastAsia" w:hAnsi="Cambria Math"/>
+                <w:i/>
+              </w:rPr>
+            </m:ctrlPr>
+          </m:fPr>
+          <m:num>
+            <m:r>
+              <m:rPr>
+                <m:sty m:val="p"/>
+              </m:rPr>
+              <w:rPr>
+                <w:rFonts w:ascii="Cambria Math" w:hAnsi="Cambria Math"/>
+              </w:rPr>
+              <m:t>|X|</m:t>
+            </m:r>
+          </m:num>
+          <m:den>
+            <m:r>
+              <w:rPr>
+                <w:rFonts w:ascii="Cambria Math" w:eastAsiaTheme="minorEastAsia" w:hAnsi="Cambria Math"/>
+              </w:rPr>
+              <m:t>w</m:t>
+            </m:r>
+          </m:den>
+        </m:f>
+        <m:r>
+          <w:rPr>
+            <w:rFonts w:ascii="Cambria Math" w:hAnsi="Cambria Math"/>
+          </w:rPr>
+          <m:t>=</m:t>
+        </m:r>
+        <m:r>
+          <w:rPr>
+            <w:rFonts w:ascii="Cambria Math" w:eastAsiaTheme="minorEastAsia" w:hAnsi="Cambria Math"/>
+          </w:rPr>
+          <m:t>30*</m:t>
+        </m:r>
+        <m:f>
+          <m:fPr>
+            <m:ctrlPr>
+              <w:rPr>
+                <w:rFonts w:ascii="Cambria Math" w:eastAsiaTheme="minorEastAsia" w:hAnsi="Cambria Math"/>
+                <w:i/>
+              </w:rPr>
+            </m:ctrlPr>
+          </m:fPr>
+          <m:num>
+            <m:sSup>
+              <m:sSupPr>
+                <m:ctrlPr>
+                  <w:rPr>
+                    <w:rFonts w:ascii="Cambria Math" w:hAnsi="Cambria Math"/>
+                  </w:rPr>
+                </m:ctrlPr>
+              </m:sSupPr>
+              <m:e>
+                <m:r>
+                  <w:rPr>
+                    <w:rFonts w:ascii="Cambria Math" w:hAnsi="Cambria Math"/>
+                  </w:rPr>
+                  <m:t>6 X10</m:t>
+                </m:r>
+              </m:e>
+              <m:sup>
+                <m:r>
+                  <w:rPr>
+                    <w:rFonts w:ascii="Cambria Math" w:hAnsi="Cambria Math"/>
+                  </w:rPr>
+                  <m:t>9</m:t>
+                </m:r>
+              </m:sup>
+            </m:sSup>
+          </m:num>
+          <m:den>
+            <m:r>
+              <w:rPr>
+                <w:rFonts w:ascii="Cambria Math" w:eastAsiaTheme="minorEastAsia" w:hAnsi="Cambria Math"/>
+              </w:rPr>
+              <m:t>35</m:t>
+            </m:r>
+          </m:den>
+        </m:f>
+      </m:oMath>
+      <w:r>
+        <w:rPr>
+          <w:rFonts w:hint="cs"/>
+          <w:rtl/>
+        </w:rPr>
+        <w:t>.</w:t>
+      </w:r>
+      <w:r>
+        <w:rPr>
+          <w:rFonts w:hint="cs"/>
+          <w:rtl/>
+        </w:rPr>
+        <w:t xml:space="preserve"> </w:t>
+      </w:r>
+    </w:p>
+    <w:p>
+      <w:pPr>
+        <w:pStyle w:val="ListParagraph"/>
+        <w:spacing w:after="0"/>
+        <w:ind w:left="-123"/>
+        <w:rPr>
+          <w:rFonts w:hint="cs"/>
+          <w:rtl/>
+        </w:rPr>
+      </w:pPr>
+      <w:r>
+        <w:rPr>
+          <w:rFonts w:hint="cs"/>
+          <w:rtl/>
+        </w:rPr>
+        <w:t>כלומר סה"כ הגדימות כסים את כל הגנום כ30 פעמים (בלי לקחת בחשבון חפיפות).</w:t>
+      </w:r>
+    </w:p>
+    <w:p>
+      <w:pPr>
+        <w:pStyle w:val="ListParagraph"/>
+        <w:spacing w:after="0"/>
+        <w:ind w:left="-123"/>
+        <w:rPr>
+          <w:rFonts w:hint="cs"/>
+          <w:rtl/>
+        </w:rPr>
+      </w:pPr>
+      <w:r>
+        <w:rPr>
+          <w:rFonts w:hint="cs"/>
+          <w:rtl/>
+        </w:rPr>
+        <w:t xml:space="preserve">נציין, כי דגימות אלה מופקות ע"י מכונה בשם </w:t>
+      </w:r>
+      <w:r>
+        <w:t>Illumin</w:t>
+      </w:r>
+      <w:r>
+        <w:t>a</w:t>
+      </w:r>
+      <w:bookmarkStart w:id="1" w:name="_GoBack"/>
+      <w:bookmarkEnd w:id="1"/>
+      <w:r>
+        <w:rPr>
+          <w:rFonts w:hint="cs"/>
+          <w:rtl/>
+        </w:rPr>
+        <w:t xml:space="preserve">, בעזרת מתודולוגיה שנקראת </w:t>
+      </w:r>
+      <w:r>
+        <w:t>NGS</w:t>
+      </w:r>
+      <w:r>
+        <w:rPr>
+          <w:rFonts w:hint="cs"/>
+          <w:rtl/>
+        </w:rPr>
+        <w:t xml:space="preserve"> (ראה מסגרת להרחבה).</w:t>
+      </w:r>
+    </w:p>
+    <w:p>
+      <w:pPr>
+        <w:pStyle w:val="ListParagraph"/>
+        <w:numPr>
+          <w:ilvl w:val="0"/>
+          <w:numId w:val="29"/>
+        </w:numPr>
+        <w:spacing w:after="0"/>
+        <w:rPr>
+          <w:rFonts w:hint="cs"/>
+        </w:rPr>
+      </w:pPr>
+      <m:oMath>
+        <m:r>
+          <w:rPr>
+            <w:rFonts w:ascii="Cambria Math" w:hAnsi="Cambria Math"/>
+          </w:rPr>
+          <m:t>e</m:t>
+        </m:r>
+      </m:oMath>
+      <w:r>
+        <w:rPr>
+          <w:rFonts w:eastAsiaTheme="minorEastAsia" w:hint="cs"/>
+          <w:rtl/>
+        </w:rPr>
+        <w:t xml:space="preserve"> </w:t>
+      </w:r>
+      <w:r>
+        <w:rPr>
+          <w:rFonts w:eastAsiaTheme="minorEastAsia"/>
+          <w:rtl/>
+        </w:rPr>
+        <w:t>–</w:t>
+      </w:r>
+      <w:r>
+        <w:rPr>
+          <w:rFonts w:eastAsiaTheme="minorEastAsia" w:hint="cs"/>
+          <w:rtl/>
+        </w:rPr>
+        <w:t xml:space="preserve"> </w:t>
+      </w:r>
+      <w:r>
+        <w:rPr>
+          <w:rFonts w:eastAsiaTheme="minorEastAsia" w:hint="cs"/>
+          <w:rtl/>
+        </w:rPr>
+        <w:t xml:space="preserve"> פרמטר למרחק עריכה מותר</w:t>
+      </w:r>
+      <w:r>
+        <w:rPr>
+          <w:rFonts w:eastAsiaTheme="minorEastAsia" w:hint="cs"/>
+          <w:rtl/>
+        </w:rPr>
+        <w:t xml:space="preserve"> </w:t>
+      </w:r>
+      <w:r>
+        <w:rPr>
+          <w:rFonts w:eastAsiaTheme="minorEastAsia"/>
+          <w:rtl/>
+        </w:rPr>
+        <w:t>–</w:t>
+      </w:r>
+      <w:r>
+        <w:rPr>
+          <w:rFonts w:eastAsiaTheme="minorEastAsia" w:hint="cs"/>
+          <w:rtl/>
+        </w:rPr>
+        <w:t xml:space="preserve"> באופן טיפוסי - 2</w:t>
+      </w:r>
+      <w:r>
+        <w:rPr>
+          <w:rFonts w:eastAsiaTheme="minorEastAsia" w:hint="cs"/>
+          <w:rtl/>
+        </w:rPr>
+        <w:t>.</w:t>
+      </w:r>
+    </w:p>
+    <w:p>
+      <w:pPr>
+        <w:pStyle w:val="ListParagraph"/>
+        <w:spacing w:after="0"/>
+        <w:ind w:left="-123"/>
+        <w:rPr>
+          <w:rFonts w:hint="cs"/>
+          <w:rtl/>
+        </w:rPr>
+      </w:pPr>
+    </w:p>
+    <w:p>
+      <w:pPr>
+        <w:spacing w:after="0"/>
+        <w:ind w:left="-483"/>
+        <w:rPr>
+          <w:rFonts w:hint="cs"/>
+          <w:rtl/>
+        </w:rPr>
+      </w:pPr>
+    </w:p>
+    <w:p>
+      <w:pPr>
+        <w:bidi w:val="0"/>
+        <w:rPr>
+          <w:rtl/>
+        </w:rPr>
+      </w:pPr>
+      <w:r>
+        <w:rPr>
+          <w:rtl/>
+        </w:rPr>
+        <w:br w:type="page"/>
+      </w:r>
+    </w:p>
+    <w:p>
+      <w:pPr>
+        <w:spacing w:after="0"/>
+        <w:ind w:left="-483"/>
+        <w:rPr>
+          <w:rtl/>
+        </w:rPr>
+      </w:pPr>
+      <w:r>
+        <w:rPr>
+          <w:rFonts w:hint="cs"/>
+          <w:rtl/>
+        </w:rPr>
+        <w:lastRenderedPageBreak/>
+        <w:t>נתאר מעט את תהליך ההשוואה כדי לעמוד על הקושי הכרוך בו.</w:t>
+      </w:r>
+    </w:p>
+    <w:p>
+      <w:pPr>
+        <w:spacing w:after="0"/>
+        <w:ind w:left="-483"/>
+        <w:rPr>
+          <w:rtl/>
+        </w:rPr>
+      </w:pPr>
+      <w:r>
+        <w:rPr>
+          <w:rFonts w:hint="cs"/>
+          <w:rtl/>
+        </w:rPr>
         <w:t>על מנת להשוות את ה</w:t>
       </w:r>
       <w:r>
@@ -4374,13 +5077,8 @@
         </w:rPr>
         <w:t>ת",  קצרות יחסית, באורך של כ</w:t>
       </w:r>
-      <w:proofErr w:type="spellStart"/>
-      <w:r>
-        <w:t>bp</w:t>
-      </w:r>
-      <w:proofErr w:type="spellEnd"/>
-      <w:r>
-        <w:t xml:space="preserve"> </w:t>
+      <w:r>
+        <w:t xml:space="preserve">bp </w:t>
       </w:r>
       <w:r>
         <w:rPr>
@@ -5258,15 +5956,13 @@
         </w:rPr>
         <w:t xml:space="preserve"> אלגוריתם המנצל את מבנה התבנית על מנת ליעל את החיפוש ויעילותו </w:t>
       </w:r>
-      <w:proofErr w:type="gramStart"/>
-      <w:r>
-        <w:rPr>
-          <w:rFonts w:hint="cs"/>
-          <w:rtl/>
-        </w:rPr>
-        <w:t xml:space="preserve">היא </w:t>
-      </w:r>
-      <w:proofErr w:type="gramEnd"/>
+      <w:r>
+        <w:rPr>
+          <w:rFonts w:hint="cs"/>
+          <w:rtl/>
+        </w:rPr>
+        <w:t>היא</w:t>
+      </w:r>
       <m:oMath>
         <m:r>
           <w:rPr>
@@ -5326,9 +6022,6 @@
         </w:numPr>
         <w:spacing w:after="0"/>
         <w:ind w:left="-483"/>
-        <w:rPr>
-          <w:rFonts w:hint="cs"/>
-        </w:rPr>
       </w:pPr>
       <w:r>
         <w:t>BWA-Align</w:t>
@@ -5459,7 +6152,6 @@
         <w:spacing w:after="0"/>
         <w:ind w:left="-483"/>
         <w:rPr>
-          <w:rFonts w:hint="cs"/>
           <w:rtl/>
         </w:rPr>
       </w:pPr>
@@ -5486,9 +6178,6 @@
           <w:numId w:val="25"/>
         </w:numPr>
         <w:spacing w:after="0"/>
-        <w:rPr>
-          <w:rFonts w:hint="cs"/>
-        </w:rPr>
       </w:pPr>
       <w:r>
         <w:t>Pre Processing</w:t>
@@ -5520,25 +6209,7 @@
           <w:rPr>
             <w:rFonts w:ascii="Cambria Math" w:hAnsi="Cambria Math"/>
           </w:rPr>
-          <m:t>|</m:t>
-        </m:r>
-        <m:r>
-          <m:rPr>
-            <m:sty m:val="p"/>
-          </m:rPr>
-          <w:rPr>
-            <w:rFonts w:ascii="Cambria Math" w:hAnsi="Cambria Math"/>
-          </w:rPr>
-          <m:t>X</m:t>
-        </m:r>
-        <m:r>
-          <m:rPr>
-            <m:sty m:val="p"/>
-          </m:rPr>
-          <w:rPr>
-            <w:rFonts w:ascii="Cambria Math" w:hAnsi="Cambria Math"/>
-          </w:rPr>
-          <m:t>|</m:t>
+          <m:t>|X|</m:t>
         </m:r>
         <m:r>
           <w:rPr>
@@ -5556,9 +6227,6 @@
           <w:numId w:val="25"/>
         </w:numPr>
         <w:spacing w:after="0"/>
-        <w:rPr>
-          <w:rFonts w:hint="cs"/>
-        </w:rPr>
       </w:pPr>
       <w:r>
         <w:rPr>
@@ -5568,13 +6236,6 @@
         <w:t xml:space="preserve">את הפעולה מבצעים על מספר גדול מאוד של קריאות, </w:t>
       </w:r>
       <m:oMath>
-        <m:r>
-          <w:rPr>
-            <w:rFonts w:ascii="Cambria Math" w:hAnsi="Cambria Math" w:cs="Cambria Math" w:hint="cs"/>
-            <w:rtl/>
-          </w:rPr>
-          <m:t/>
-        </m:r>
         <m:r>
           <w:rPr>
             <w:rFonts w:ascii="Cambria Math" w:hAnsi="Cambria Math"/>
@@ -5596,7 +6257,7 @@
         <w:spacing w:after="0"/>
         <w:ind w:left="-526"/>
         <w:rPr>
-          <w:rFonts w:cs="Times New Roman" w:hint="cs"/>
+          <w:rFonts w:cs="Times New Roman"/>
           <w:i/>
         </w:rPr>
       </w:pPr>
@@ -5660,13 +6321,6 @@
         </m:r>
         <m:r>
           <w:rPr>
-            <w:rFonts w:ascii="Cambria Math" w:hAnsi="Cambria Math" w:cs="Cambria Math" w:hint="cs"/>
-            <w:rtl/>
-          </w:rPr>
-          <m:t/>
-        </m:r>
-        <m:r>
-          <w:rPr>
             <w:rFonts w:ascii="Cambria Math" w:hAnsi="Cambria Math" w:cs="Times New Roman"/>
           </w:rPr>
           <m:t>m</m:t>
@@ -5730,21 +6384,7 @@
           <w:rFonts w:hint="cs"/>
           <w:rtl/>
         </w:rPr>
-        <w:t>,</w:t>
-      </w:r>
-      <w:r>
-        <w:rPr>
-          <w:rFonts w:hint="cs"/>
-          <w:rtl/>
-        </w:rPr>
-        <w:t xml:space="preserve"> למרות השימוש באלגוריתם זה</w:t>
-      </w:r>
-      <w:r>
-        <w:rPr>
-          <w:rFonts w:hint="cs"/>
-          <w:rtl/>
-        </w:rPr>
-        <w:t>,</w:t>
+        <w:t>, למרות השימוש באלגוריתם זה,</w:t>
       </w:r>
       <w:r>
         <w:rPr>
@@ -6030,7 +6670,28 @@
           <w:rFonts w:hint="cs"/>
           <w:rtl/>
         </w:rPr>
-        <w:t xml:space="preserve"> שמירת הגנום בצורה שניתן לגשת אליו בצורה יעילה. זו פעולה שיש לעשות אותה פעם אחת בלבד (ולא בכל בדיקה של חולה...). </w:t>
+        <w:t xml:space="preserve"> שמירת הגנום בצורה שניתן </w:t>
+      </w:r>
+      <w:r>
+        <w:rPr>
+          <w:rFonts w:hint="cs"/>
+          <w:rtl/>
+        </w:rPr>
+        <w:t>לחפש עליו מחרוזות</w:t>
+      </w:r>
+      <w:r>
+        <w:rPr>
+          <w:rFonts w:hint="cs"/>
+          <w:rtl/>
+        </w:rPr>
+        <w:t xml:space="preserve"> בצורה יעילה. זו פעולה שיש לעשות אותה פעם אחת בלבד (ולא בכל בדיקה של חולה...). </w:t>
+      </w:r>
+      <w:r>
+        <w:rPr>
+          <w:rFonts w:hint="cs"/>
+          <w:rtl/>
+        </w:rPr>
+        <w:t>האינדקס שמור כעץ סיפות (ראה הרחבה בהמשך).</w:t>
       </w:r>
     </w:p>
     <w:p>
@@ -6328,7 +6989,7 @@
         <w:pStyle w:val="Heading2"/>
         <w:ind w:left="-483"/>
         <w:rPr>
-          <w:rFonts w:eastAsiaTheme="minorHAnsi" w:hint="cs"/>
+          <w:rFonts w:eastAsiaTheme="minorHAnsi"/>
           <w:rtl/>
         </w:rPr>
       </w:pPr>
@@ -6379,7 +7040,6 @@
     <w:p>
       <w:pPr>
         <w:rPr>
-          <w:rFonts w:hint="cs"/>
           <w:rtl/>
         </w:rPr>
       </w:pPr>
@@ -6956,27 +7616,7 @@
           <w:sz w:val="22"/>
           <w:szCs w:val="22"/>
         </w:rPr>
-        <w:t>S(</w:t>
-      </w:r>
-      <w:proofErr w:type="spellStart"/>
-      <w:r>
-        <w:rPr>
-          <w:rFonts w:asciiTheme="minorHAnsi" w:eastAsiaTheme="minorHAnsi" w:hAnsiTheme="minorHAnsi" w:cs="Arial"/>
-          <w:color w:val="auto"/>
-          <w:sz w:val="22"/>
-          <w:szCs w:val="22"/>
-        </w:rPr>
-        <w:t>i</w:t>
-      </w:r>
-      <w:proofErr w:type="spellEnd"/>
-      <w:r>
-        <w:rPr>
-          <w:rFonts w:asciiTheme="minorHAnsi" w:eastAsiaTheme="minorHAnsi" w:hAnsiTheme="minorHAnsi" w:cs="Arial"/>
-          <w:color w:val="auto"/>
-          <w:sz w:val="22"/>
-          <w:szCs w:val="22"/>
-        </w:rPr>
-        <w:t>)</w:t>
+        <w:t>S(i)</w:t>
       </w:r>
       <w:r>
         <w:rPr>
@@ -7232,27 +7872,7 @@
           <w:sz w:val="22"/>
           <w:szCs w:val="22"/>
         </w:rPr>
-        <w:t>b[</w:t>
-      </w:r>
-      <w:proofErr w:type="spellStart"/>
-      <w:r>
-        <w:rPr>
-          <w:rFonts w:asciiTheme="minorHAnsi" w:eastAsiaTheme="minorHAnsi" w:hAnsiTheme="minorHAnsi" w:cs="Arial"/>
-          <w:color w:val="auto"/>
-          <w:sz w:val="22"/>
-          <w:szCs w:val="22"/>
-        </w:rPr>
-        <w:t>i</w:t>
-      </w:r>
-      <w:proofErr w:type="spellEnd"/>
-      <w:r>
-        <w:rPr>
-          <w:rFonts w:asciiTheme="minorHAnsi" w:eastAsiaTheme="minorHAnsi" w:hAnsiTheme="minorHAnsi" w:cs="Arial"/>
-          <w:color w:val="auto"/>
-          <w:sz w:val="22"/>
-          <w:szCs w:val="22"/>
-        </w:rPr>
-        <w:t>]</w:t>
+        <w:t>b[i]</w:t>
       </w:r>
       <w:r>
         <w:rPr>
@@ -7275,21 +7895,8 @@
           <w:sz w:val="22"/>
           <w:szCs w:val="22"/>
         </w:rPr>
-        <w:t xml:space="preserve"> </w:t>
-      </w:r>
-      <w:proofErr w:type="spellStart"/>
-      <w:r>
-        <w:rPr>
-          <w:rFonts w:asciiTheme="minorHAnsi" w:eastAsiaTheme="minorHAnsi" w:hAnsiTheme="minorHAnsi" w:cs="Arial"/>
-          <w:b w:val="0"/>
-          <w:bCs w:val="0"/>
-          <w:color w:val="auto"/>
-          <w:sz w:val="22"/>
-          <w:szCs w:val="22"/>
-        </w:rPr>
-        <w:t>lo$oogg</w:t>
-      </w:r>
-      <w:proofErr w:type="spellEnd"/>
+        <w:t xml:space="preserve"> lo$oogg</w:t>
+      </w:r>
       <w:r>
         <w:rPr>
           <w:rFonts w:asciiTheme="minorHAnsi" w:eastAsiaTheme="minorHAnsi" w:hAnsiTheme="minorHAnsi" w:cs="Arial" w:hint="cs"/>
@@ -7378,7 +7985,6 @@
       <w:pPr>
         <w:ind w:left="-526"/>
         <w:rPr>
-          <w:rFonts w:hint="cs"/>
           <w:b/>
           <w:bCs/>
           <w:rtl/>
@@ -7457,15 +8063,7 @@
             <w:sz w:val="20"/>
             <w:szCs w:val="20"/>
           </w:rPr>
-          <m:t xml:space="preserve"> </m:t>
-        </m:r>
-        <m:r>
-          <w:rPr>
-            <w:rFonts w:ascii="Cambria Math" w:hAnsi="Cambria Math"/>
-            <w:sz w:val="20"/>
-            <w:szCs w:val="20"/>
-          </w:rPr>
-          <m:t>X</m:t>
+          <m:t xml:space="preserve"> X</m:t>
         </m:r>
       </m:oMath>
       <w:r>
@@ -7510,7 +8108,16 @@
           <w:szCs w:val="20"/>
           <w:rtl/>
         </w:rPr>
-        <w:t>, ולכן כל מה הדגמה על עץ רישות נכונה גם עבור עץ סיפות.</w:t>
+        <w:t>, ולכן כל</w:t>
+      </w:r>
+      <w:r>
+        <w:rPr>
+          <w:rFonts w:hint="cs"/>
+          <w:sz w:val="20"/>
+          <w:szCs w:val="20"/>
+          <w:rtl/>
+        </w:rPr>
+        <w:t xml:space="preserve"> הדגמה על עץ רישות נכונה גם עבור עץ סיפות.</w:t>
       </w:r>
     </w:p>
     <w:p>
@@ -8312,7 +8919,6 @@
         <w:spacing w:after="0" w:line="240" w:lineRule="auto"/>
         <w:ind w:left="-483"/>
         <w:rPr>
-          <w:rFonts w:hint="cs"/>
           <w:rtl/>
         </w:rPr>
       </w:pPr>
@@ -8486,7 +9092,6 @@
         <w:spacing w:after="0" w:line="240" w:lineRule="auto"/>
         <w:ind w:left="-483"/>
         <w:rPr>
-          <w:rFonts w:hint="cs"/>
           <w:rtl/>
         </w:rPr>
       </w:pPr>
@@ -8496,7 +9101,6 @@
         <w:spacing w:after="0" w:line="240" w:lineRule="auto"/>
         <w:ind w:left="-483"/>
         <w:rPr>
-          <w:rFonts w:hint="cs"/>
           <w:sz w:val="20"/>
           <w:szCs w:val="20"/>
           <w:rtl/>
@@ -8643,7 +9247,6 @@
         <w:spacing w:after="0" w:line="240" w:lineRule="auto"/>
         <w:ind w:left="-483"/>
         <w:rPr>
-          <w:rFonts w:hint="cs"/>
           <w:sz w:val="20"/>
           <w:szCs w:val="20"/>
           <w:rtl/>
@@ -9908,13 +10511,8 @@
         <w:t xml:space="preserve"> נשתמש במאיץ גרפי ובשפת </w:t>
       </w:r>
       <w:r>
-        <w:t xml:space="preserve">C for </w:t>
-      </w:r>
-      <w:proofErr w:type="spellStart"/>
-      <w:r>
-        <w:t>Cuda</w:t>
-      </w:r>
-      <w:proofErr w:type="spellEnd"/>
+        <w:t>C for Cuda</w:t>
+      </w:r>
       <w:r>
         <w:rPr>
           <w:rFonts w:hint="cs"/>
@@ -11810,13 +12408,8 @@
         </w:rPr>
         <w:t> 2</w:t>
       </w:r>
-      <w:proofErr w:type="spellStart"/>
-      <w:r>
-        <w:t>nd</w:t>
-      </w:r>
-      <w:proofErr w:type="spellEnd"/>
-      <w:r>
-        <w:t xml:space="preserve"> Gen Intel(r) Core™ i7-2670QM</w:t>
+      <w:r>
+        <w:t>nd Gen Intel(r) Core™ i7-2670QM</w:t>
       </w:r>
       <w:r>
         <w:rPr>
@@ -11920,7 +12513,7 @@
         <w:spacing w:after="0" w:line="240" w:lineRule="auto"/>
         <w:ind w:left="-483"/>
         <w:rPr>
-          <w:rFonts w:ascii="Arial" w:eastAsia="Times New Roman" w:hAnsi="Arial" w:cs="Arial" w:hint="cs"/>
+          <w:rFonts w:ascii="Arial" w:eastAsia="Times New Roman" w:hAnsi="Arial" w:cs="Arial"/>
           <w:color w:val="222222"/>
           <w:sz w:val="20"/>
           <w:szCs w:val="20"/>
@@ -11959,7 +12552,7 @@
         <w:shd w:val="clear" w:color="auto" w:fill="FFFFFF"/>
         <w:spacing w:after="0" w:line="240" w:lineRule="auto"/>
         <w:rPr>
-          <w:rFonts w:ascii="Arial" w:eastAsia="Times New Roman" w:hAnsi="Arial" w:cs="Arial" w:hint="cs"/>
+          <w:rFonts w:ascii="Arial" w:eastAsia="Times New Roman" w:hAnsi="Arial" w:cs="Arial"/>
           <w:color w:val="222222"/>
           <w:sz w:val="20"/>
           <w:szCs w:val="20"/>
@@ -12044,12 +12637,32 @@
         <w:spacing w:before="100" w:beforeAutospacing="1" w:after="100" w:afterAutospacing="1" w:line="300" w:lineRule="atLeast"/>
         <w:ind w:right="225"/>
         <w:rPr>
+          <w:rFonts w:ascii="Arial" w:eastAsia="Times New Roman" w:hAnsi="Arial" w:cs="Arial"/>
+          <w:color w:val="222222"/>
+          <w:sz w:val="20"/>
+          <w:szCs w:val="20"/>
+        </w:rPr>
+      </w:pPr>
+      <w:r>
+        <w:rPr>
+          <w:rFonts w:ascii="Arial" w:eastAsia="Times New Roman" w:hAnsi="Arial" w:cs="Arial"/>
+          <w:color w:val="222222"/>
+          <w:sz w:val="20"/>
+          <w:szCs w:val="20"/>
+          <w:rtl/>
+        </w:rPr>
+        <w:t>סיכוי של 3% לטעות בכל תו ב</w:t>
+      </w:r>
+      <w:r>
+        <w:rPr>
           <w:rFonts w:ascii="Arial" w:eastAsia="Times New Roman" w:hAnsi="Arial" w:cs="Arial" w:hint="cs"/>
           <w:color w:val="222222"/>
           <w:sz w:val="20"/>
           <w:szCs w:val="20"/>
-        </w:rPr>
-      </w:pPr>
+          <w:rtl/>
+        </w:rPr>
+        <w:t>ק</w:t>
+      </w:r>
       <w:r>
         <w:rPr>
           <w:rFonts w:ascii="Arial" w:eastAsia="Times New Roman" w:hAnsi="Arial" w:cs="Arial"/>
@@ -12058,7 +12671,7 @@
           <w:szCs w:val="20"/>
           <w:rtl/>
         </w:rPr>
-        <w:t>סיכוי של 3% לטעות בכל תו ב</w:t>
+        <w:t>ריאה.</w:t>
       </w:r>
       <w:r>
         <w:rPr>
@@ -12068,18 +12681,22 @@
           <w:szCs w:val="20"/>
           <w:rtl/>
         </w:rPr>
-        <w:t>ק</w:t>
-      </w:r>
-      <w:r>
+        <w:t xml:space="preserve"> </w:t>
+      </w:r>
+    </w:p>
+    <w:p>
+      <w:pPr>
+        <w:pStyle w:val="ListParagraph"/>
+        <w:shd w:val="clear" w:color="auto" w:fill="FFFFFF"/>
+        <w:spacing w:after="0" w:line="240" w:lineRule="auto"/>
+        <w:ind w:left="-384"/>
         <w:rPr>
           <w:rFonts w:ascii="Arial" w:eastAsia="Times New Roman" w:hAnsi="Arial" w:cs="Arial"/>
           <w:color w:val="222222"/>
           <w:sz w:val="20"/>
           <w:szCs w:val="20"/>
-          <w:rtl/>
-        </w:rPr>
-        <w:t>ריאה.</w:t>
-      </w:r>
+        </w:rPr>
+      </w:pPr>
       <w:r>
         <w:rPr>
           <w:rFonts w:ascii="Arial" w:eastAsia="Times New Roman" w:hAnsi="Arial" w:cs="Arial" w:hint="cs"/>
@@ -12088,22 +12705,17 @@
           <w:szCs w:val="20"/>
           <w:rtl/>
         </w:rPr>
-        <w:t xml:space="preserve"> </w:t>
-      </w:r>
-    </w:p>
-    <w:p>
-      <w:pPr>
-        <w:pStyle w:val="ListParagraph"/>
-        <w:shd w:val="clear" w:color="auto" w:fill="FFFFFF"/>
-        <w:spacing w:after="0" w:line="240" w:lineRule="auto"/>
-        <w:ind w:left="-384"/>
+        <w:t xml:space="preserve"> קיבלנו את התוצאות הבאות</w:t>
+      </w:r>
+      <w:r>
         <w:rPr>
           <w:rFonts w:ascii="Arial" w:eastAsia="Times New Roman" w:hAnsi="Arial" w:cs="Arial"/>
           <w:color w:val="222222"/>
           <w:sz w:val="20"/>
           <w:szCs w:val="20"/>
         </w:rPr>
-      </w:pPr>
+        <w:t>:</w:t>
+      </w:r>
       <w:r>
         <w:rPr>
           <w:rFonts w:ascii="Arial" w:eastAsia="Times New Roman" w:hAnsi="Arial" w:cs="Arial" w:hint="cs"/>
@@ -12112,38 +12724,19 @@
           <w:szCs w:val="20"/>
           <w:rtl/>
         </w:rPr>
-        <w:t xml:space="preserve"> קיבלנו את התוצאות הבאות</w:t>
-      </w:r>
-      <w:r>
+        <w:tab/>
+      </w:r>
+    </w:p>
+    <w:p>
+      <w:pPr>
+        <w:shd w:val="clear" w:color="auto" w:fill="FFFFFF"/>
+        <w:spacing w:after="0" w:line="240" w:lineRule="auto"/>
+        <w:ind w:left="-483"/>
         <w:rPr>
           <w:rFonts w:ascii="Arial" w:eastAsia="Times New Roman" w:hAnsi="Arial" w:cs="Arial"/>
           <w:color w:val="222222"/>
           <w:sz w:val="20"/>
           <w:szCs w:val="20"/>
-        </w:rPr>
-        <w:t>:</w:t>
-      </w:r>
-      <w:r>
-        <w:rPr>
-          <w:rFonts w:ascii="Arial" w:eastAsia="Times New Roman" w:hAnsi="Arial" w:cs="Arial" w:hint="cs"/>
-          <w:color w:val="222222"/>
-          <w:sz w:val="20"/>
-          <w:szCs w:val="20"/>
-          <w:rtl/>
-        </w:rPr>
-        <w:tab/>
-      </w:r>
-    </w:p>
-    <w:p>
-      <w:pPr>
-        <w:shd w:val="clear" w:color="auto" w:fill="FFFFFF"/>
-        <w:spacing w:after="0" w:line="240" w:lineRule="auto"/>
-        <w:ind w:left="-483"/>
-        <w:rPr>
-          <w:rFonts w:ascii="Arial" w:eastAsia="Times New Roman" w:hAnsi="Arial" w:cs="Arial" w:hint="cs"/>
-          <w:color w:val="222222"/>
-          <w:sz w:val="20"/>
-          <w:szCs w:val="20"/>
           <w:rtl/>
         </w:rPr>
       </w:pPr>
@@ -12153,7 +12746,6 @@
         <w:pStyle w:val="Subtitle"/>
         <w:ind w:left="-483"/>
         <w:rPr>
-          <w:rFonts w:hint="cs"/>
           <w:shd w:val="clear" w:color="auto" w:fill="FFFFFF"/>
           <w:rtl/>
         </w:rPr>
@@ -12166,7 +12758,7 @@
         <w:spacing w:before="0" w:beforeAutospacing="0" w:after="0" w:afterAutospacing="0"/>
         <w:ind w:left="-483"/>
         <w:rPr>
-          <w:rFonts w:asciiTheme="minorHAnsi" w:eastAsiaTheme="minorHAnsi" w:hAnsiTheme="minorHAnsi" w:cstheme="minorBidi" w:hint="cs"/>
+          <w:rFonts w:asciiTheme="minorHAnsi" w:eastAsiaTheme="minorHAnsi" w:hAnsiTheme="minorHAnsi" w:cstheme="minorBidi"/>
           <w:b w:val="0"/>
           <w:bCs w:val="0"/>
           <w:kern w:val="0"/>
@@ -12201,23 +12793,6 @@
         <w:spacing w:before="0" w:beforeAutospacing="0" w:after="0" w:afterAutospacing="0"/>
         <w:ind w:left="-483"/>
         <w:rPr>
-          <w:rFonts w:asciiTheme="minorHAnsi" w:eastAsiaTheme="minorHAnsi" w:hAnsiTheme="minorHAnsi" w:cstheme="minorBidi" w:hint="cs"/>
-          <w:b w:val="0"/>
-          <w:bCs w:val="0"/>
-          <w:kern w:val="0"/>
-          <w:sz w:val="22"/>
-          <w:szCs w:val="22"/>
-          <w:rtl/>
-        </w:rPr>
-      </w:pPr>
-    </w:p>
-    <w:p>
-      <w:pPr>
-        <w:pStyle w:val="Heading1"/>
-        <w:bidi/>
-        <w:spacing w:before="0" w:beforeAutospacing="0" w:after="0" w:afterAutospacing="0"/>
-        <w:ind w:left="-483"/>
-        <w:rPr>
           <w:rFonts w:asciiTheme="minorHAnsi" w:eastAsiaTheme="minorHAnsi" w:hAnsiTheme="minorHAnsi" w:cstheme="minorBidi"/>
           <w:b w:val="0"/>
           <w:bCs w:val="0"/>
@@ -12227,12 +12802,29 @@
           <w:rtl/>
         </w:rPr>
       </w:pPr>
+    </w:p>
+    <w:p>
+      <w:pPr>
+        <w:pStyle w:val="Heading1"/>
+        <w:bidi/>
+        <w:spacing w:before="0" w:beforeAutospacing="0" w:after="0" w:afterAutospacing="0"/>
+        <w:ind w:left="-483"/>
+        <w:rPr>
+          <w:rFonts w:asciiTheme="minorHAnsi" w:eastAsiaTheme="minorHAnsi" w:hAnsiTheme="minorHAnsi" w:cstheme="minorBidi"/>
+          <w:b w:val="0"/>
+          <w:bCs w:val="0"/>
+          <w:kern w:val="0"/>
+          <w:sz w:val="22"/>
+          <w:szCs w:val="22"/>
+          <w:rtl/>
+        </w:rPr>
+      </w:pPr>
       <w:r>
         <w:rPr>
           <w:noProof/>
         </w:rPr>
         <w:drawing>
-          <wp:inline distT="0" distB="0" distL="0" distR="0" wp14:anchorId="7C81FA69" wp14:editId="64520181">
+          <wp:inline distT="0" distB="0" distL="0" distR="0" wp14:anchorId="49F00DA5" wp14:editId="19484597">
             <wp:extent cx="6292311" cy="2820691"/>
             <wp:effectExtent l="0" t="0" r="0" b="0"/>
             <wp:docPr id="10" name="Chart 10"/>
@@ -12286,19 +12878,7 @@
           <w:szCs w:val="20"/>
           <w:rtl/>
         </w:rPr>
-        <w:t>, וסביר ששכל ששהעומס עולה מערכת ההפעלה לא יכולה</w:t>
-      </w:r>
-      <w:bookmarkStart w:id="1" w:name="_GoBack"/>
-      <w:bookmarkEnd w:id="1"/>
-      <w:r>
-        <w:rPr>
-          <w:rFonts w:ascii="Arial" w:eastAsia="Times New Roman" w:hAnsi="Arial" w:cs="Arial" w:hint="cs"/>
-          <w:color w:val="222222"/>
-          <w:sz w:val="20"/>
-          <w:szCs w:val="20"/>
-          <w:rtl/>
-        </w:rPr>
-        <w:t xml:space="preserve"> להפנות את כל המשאבים הנצרכים לחישוב.</w:t>
+        <w:t>, וסביר ששכל ששהעומס עולה מערכת ההפעלה לא יכולה להפנות את כל המשאבים הנצרכים לחישוב.</w:t>
       </w:r>
       <w:r>
         <w:rPr>
@@ -14879,21 +15459,7 @@
           <w:rFonts w:cs="David" w:hint="cs"/>
           <w:rtl/>
         </w:rPr>
-        <w:t>הב</w:t>
-      </w:r>
-      <w:r>
-        <w:rPr>
-          <w:rFonts w:cs="David" w:hint="cs"/>
-          <w:rtl/>
-        </w:rPr>
-        <w:t>ע</w:t>
-      </w:r>
-      <w:r>
-        <w:rPr>
-          <w:rFonts w:cs="David" w:hint="cs"/>
-          <w:rtl/>
-        </w:rPr>
-        <w:t>יה</w:t>
+        <w:t>הבעיה</w:t>
       </w:r>
       <w:r>
         <w:rPr>
@@ -17106,11 +17672,9 @@
         </w:numPr>
         <w:ind w:left="-483"/>
       </w:pPr>
-      <w:proofErr w:type="spellStart"/>
       <w:r>
         <w:t>Cuda</w:t>
       </w:r>
-      <w:proofErr w:type="spellEnd"/>
       <w:r>
         <w:rPr>
           <w:rFonts w:hint="cs"/>
@@ -17971,11 +18535,9 @@
               </w:rPr>
               <w:t xml:space="preserve"> מאיץ גרפי מתוצרת </w:t>
             </w:r>
-            <w:proofErr w:type="spellStart"/>
             <w:r>
-              <w:t>Nvidia</w:t>
+              <w:t>NVidia</w:t>
             </w:r>
-            <w:proofErr w:type="spellEnd"/>
           </w:p>
         </w:tc>
       </w:tr>
@@ -18350,7 +18912,7 @@
             <w:rtl/>
             <w:lang w:val="he-IL"/>
           </w:rPr>
-          <w:t>11</w:t>
+          <w:t>4</w:t>
         </w:r>
         <w:r>
           <w:rPr>
@@ -18802,6 +19364,95 @@
     </w:lvl>
   </w:abstractNum>
   <w:abstractNum w:abstractNumId="4">
+    <w:nsid w:val="094711A1"/>
+    <w:multiLevelType w:val="hybridMultilevel"/>
+    <w:tmpl w:val="4650DBE6"/>
+    <w:lvl w:ilvl="0" w:tplc="E4484DF0">
+      <w:start w:val="1"/>
+      <w:numFmt w:val="decimal"/>
+      <w:lvlText w:val="%1."/>
+      <w:lvlJc w:val="left"/>
+      <w:pPr>
+        <w:ind w:left="-123" w:hanging="360"/>
+      </w:pPr>
+      <w:rPr>
+        <w:rFonts w:hint="default"/>
+      </w:rPr>
+    </w:lvl>
+    <w:lvl w:ilvl="1" w:tplc="04090019" w:tentative="1">
+      <w:start w:val="1"/>
+      <w:numFmt w:val="lowerLetter"/>
+      <w:lvlText w:val="%2."/>
+      <w:lvlJc w:val="left"/>
+      <w:pPr>
+        <w:ind w:left="597" w:hanging="360"/>
+      </w:pPr>
+    </w:lvl>
+    <w:lvl w:ilvl="2" w:tplc="0409001B" w:tentative="1">
+      <w:start w:val="1"/>
+      <w:numFmt w:val="lowerRoman"/>
+      <w:lvlText w:val="%3."/>
+      <w:lvlJc w:val="right"/>
+      <w:pPr>
+        <w:ind w:left="1317" w:hanging="180"/>
+      </w:pPr>
+    </w:lvl>
+    <w:lvl w:ilvl="3" w:tplc="0409000F" w:tentative="1">
+      <w:start w:val="1"/>
+      <w:numFmt w:val="decimal"/>
+      <w:lvlText w:val="%4."/>
+      <w:lvlJc w:val="left"/>
+      <w:pPr>
+        <w:ind w:left="2037" w:hanging="360"/>
+      </w:pPr>
+    </w:lvl>
+    <w:lvl w:ilvl="4" w:tplc="04090019" w:tentative="1">
+      <w:start w:val="1"/>
+      <w:numFmt w:val="lowerLetter"/>
+      <w:lvlText w:val="%5."/>
+      <w:lvlJc w:val="left"/>
+      <w:pPr>
+        <w:ind w:left="2757" w:hanging="360"/>
+      </w:pPr>
+    </w:lvl>
+    <w:lvl w:ilvl="5" w:tplc="0409001B" w:tentative="1">
+      <w:start w:val="1"/>
+      <w:numFmt w:val="lowerRoman"/>
+      <w:lvlText w:val="%6."/>
+      <w:lvlJc w:val="right"/>
+      <w:pPr>
+        <w:ind w:left="3477" w:hanging="180"/>
+      </w:pPr>
+    </w:lvl>
+    <w:lvl w:ilvl="6" w:tplc="0409000F" w:tentative="1">
+      <w:start w:val="1"/>
+      <w:numFmt w:val="decimal"/>
+      <w:lvlText w:val="%7."/>
+      <w:lvlJc w:val="left"/>
+      <w:pPr>
+        <w:ind w:left="4197" w:hanging="360"/>
+      </w:pPr>
+    </w:lvl>
+    <w:lvl w:ilvl="7" w:tplc="04090019" w:tentative="1">
+      <w:start w:val="1"/>
+      <w:numFmt w:val="lowerLetter"/>
+      <w:lvlText w:val="%8."/>
+      <w:lvlJc w:val="left"/>
+      <w:pPr>
+        <w:ind w:left="4917" w:hanging="360"/>
+      </w:pPr>
+    </w:lvl>
+    <w:lvl w:ilvl="8" w:tplc="0409001B" w:tentative="1">
+      <w:start w:val="1"/>
+      <w:numFmt w:val="lowerRoman"/>
+      <w:lvlText w:val="%9."/>
+      <w:lvlJc w:val="right"/>
+      <w:pPr>
+        <w:ind w:left="5637" w:hanging="180"/>
+      </w:pPr>
+    </w:lvl>
+  </w:abstractNum>
+  <w:abstractNum w:abstractNumId="5">
     <w:nsid w:val="12805D76"/>
     <w:multiLevelType w:val="hybridMultilevel"/>
     <w:tmpl w:val="C7EE7ABA"/>
@@ -18890,7 +19541,7 @@
       </w:pPr>
     </w:lvl>
   </w:abstractNum>
-  <w:abstractNum w:abstractNumId="5">
+  <w:abstractNum w:abstractNumId="6">
     <w:nsid w:val="1B7A40B6"/>
     <w:multiLevelType w:val="hybridMultilevel"/>
     <w:tmpl w:val="5374DE8E"/>
@@ -19003,7 +19654,7 @@
       </w:rPr>
     </w:lvl>
   </w:abstractNum>
-  <w:abstractNum w:abstractNumId="6">
+  <w:abstractNum w:abstractNumId="7">
     <w:nsid w:val="1DDF23D6"/>
     <w:multiLevelType w:val="hybridMultilevel"/>
     <w:tmpl w:val="BC3E0752"/>
@@ -19092,7 +19743,7 @@
       </w:pPr>
     </w:lvl>
   </w:abstractNum>
-  <w:abstractNum w:abstractNumId="7">
+  <w:abstractNum w:abstractNumId="8">
     <w:nsid w:val="1F914397"/>
     <w:multiLevelType w:val="multilevel"/>
     <w:tmpl w:val="4FF6F20A"/>
@@ -19241,7 +19892,97 @@
       </w:rPr>
     </w:lvl>
   </w:abstractNum>
-  <w:abstractNum w:abstractNumId="8">
+  <w:abstractNum w:abstractNumId="9">
+    <w:nsid w:val="25AB3E1F"/>
+    <w:multiLevelType w:val="hybridMultilevel"/>
+    <w:tmpl w:val="9AB6A2C2"/>
+    <w:lvl w:ilvl="0" w:tplc="64568F1A">
+      <w:start w:val="1"/>
+      <w:numFmt w:val="decimal"/>
+      <w:lvlText w:val="%1."/>
+      <w:lvlJc w:val="left"/>
+      <w:pPr>
+        <w:ind w:left="-123" w:hanging="360"/>
+      </w:pPr>
+      <w:rPr>
+        <w:rFonts w:hint="default"/>
+        <w:lang w:val="en-US"/>
+      </w:rPr>
+    </w:lvl>
+    <w:lvl w:ilvl="1" w:tplc="04090019" w:tentative="1">
+      <w:start w:val="1"/>
+      <w:numFmt w:val="lowerLetter"/>
+      <w:lvlText w:val="%2."/>
+      <w:lvlJc w:val="left"/>
+      <w:pPr>
+        <w:ind w:left="597" w:hanging="360"/>
+      </w:pPr>
+    </w:lvl>
+    <w:lvl w:ilvl="2" w:tplc="0409001B" w:tentative="1">
+      <w:start w:val="1"/>
+      <w:numFmt w:val="lowerRoman"/>
+      <w:lvlText w:val="%3."/>
+      <w:lvlJc w:val="right"/>
+      <w:pPr>
+        <w:ind w:left="1317" w:hanging="180"/>
+      </w:pPr>
+    </w:lvl>
+    <w:lvl w:ilvl="3" w:tplc="0409000F" w:tentative="1">
+      <w:start w:val="1"/>
+      <w:numFmt w:val="decimal"/>
+      <w:lvlText w:val="%4."/>
+      <w:lvlJc w:val="left"/>
+      <w:pPr>
+        <w:ind w:left="2037" w:hanging="360"/>
+      </w:pPr>
+    </w:lvl>
+    <w:lvl w:ilvl="4" w:tplc="04090019" w:tentative="1">
+      <w:start w:val="1"/>
+      <w:numFmt w:val="lowerLetter"/>
+      <w:lvlText w:val="%5."/>
+      <w:lvlJc w:val="left"/>
+      <w:pPr>
+        <w:ind w:left="2757" w:hanging="360"/>
+      </w:pPr>
+    </w:lvl>
+    <w:lvl w:ilvl="5" w:tplc="0409001B" w:tentative="1">
+      <w:start w:val="1"/>
+      <w:numFmt w:val="lowerRoman"/>
+      <w:lvlText w:val="%6."/>
+      <w:lvlJc w:val="right"/>
+      <w:pPr>
+        <w:ind w:left="3477" w:hanging="180"/>
+      </w:pPr>
+    </w:lvl>
+    <w:lvl w:ilvl="6" w:tplc="0409000F" w:tentative="1">
+      <w:start w:val="1"/>
+      <w:numFmt w:val="decimal"/>
+      <w:lvlText w:val="%7."/>
+      <w:lvlJc w:val="left"/>
+      <w:pPr>
+        <w:ind w:left="4197" w:hanging="360"/>
+      </w:pPr>
+    </w:lvl>
+    <w:lvl w:ilvl="7" w:tplc="04090019" w:tentative="1">
+      <w:start w:val="1"/>
+      <w:numFmt w:val="lowerLetter"/>
+      <w:lvlText w:val="%8."/>
+      <w:lvlJc w:val="left"/>
+      <w:pPr>
+        <w:ind w:left="4917" w:hanging="360"/>
+      </w:pPr>
+    </w:lvl>
+    <w:lvl w:ilvl="8" w:tplc="0409001B" w:tentative="1">
+      <w:start w:val="1"/>
+      <w:numFmt w:val="lowerRoman"/>
+      <w:lvlText w:val="%9."/>
+      <w:lvlJc w:val="right"/>
+      <w:pPr>
+        <w:ind w:left="5637" w:hanging="180"/>
+      </w:pPr>
+    </w:lvl>
+  </w:abstractNum>
+  <w:abstractNum w:abstractNumId="10">
     <w:nsid w:val="2BB32111"/>
     <w:multiLevelType w:val="multilevel"/>
     <w:tmpl w:val="6E30B19C"/>
@@ -19390,7 +20131,7 @@
       </w:rPr>
     </w:lvl>
   </w:abstractNum>
-  <w:abstractNum w:abstractNumId="9">
+  <w:abstractNum w:abstractNumId="11">
     <w:nsid w:val="2EDD0345"/>
     <w:multiLevelType w:val="hybridMultilevel"/>
     <w:tmpl w:val="4D807832"/>
@@ -19502,7 +20243,7 @@
       </w:rPr>
     </w:lvl>
   </w:abstractNum>
-  <w:abstractNum w:abstractNumId="10">
+  <w:abstractNum w:abstractNumId="12">
     <w:nsid w:val="30057B32"/>
     <w:multiLevelType w:val="hybridMultilevel"/>
     <w:tmpl w:val="35D235AE"/>
@@ -19591,7 +20332,7 @@
       </w:pPr>
     </w:lvl>
   </w:abstractNum>
-  <w:abstractNum w:abstractNumId="11">
+  <w:abstractNum w:abstractNumId="13">
     <w:nsid w:val="32F10CFA"/>
     <w:multiLevelType w:val="hybridMultilevel"/>
     <w:tmpl w:val="0FAE06E6"/>
@@ -19677,7 +20418,7 @@
       </w:pPr>
     </w:lvl>
   </w:abstractNum>
-  <w:abstractNum w:abstractNumId="12">
+  <w:abstractNum w:abstractNumId="14">
     <w:nsid w:val="3374155E"/>
     <w:multiLevelType w:val="hybridMultilevel"/>
     <w:tmpl w:val="BA0A9F3C"/>
@@ -19766,7 +20507,7 @@
       </w:pPr>
     </w:lvl>
   </w:abstractNum>
-  <w:abstractNum w:abstractNumId="13">
+  <w:abstractNum w:abstractNumId="15">
     <w:nsid w:val="3B63769D"/>
     <w:multiLevelType w:val="hybridMultilevel"/>
     <w:tmpl w:val="9C1EABFC"/>
@@ -19855,7 +20596,97 @@
       </w:pPr>
     </w:lvl>
   </w:abstractNum>
-  <w:abstractNum w:abstractNumId="14">
+  <w:abstractNum w:abstractNumId="16">
+    <w:nsid w:val="43D92E66"/>
+    <w:multiLevelType w:val="hybridMultilevel"/>
+    <w:tmpl w:val="9AB6A2C2"/>
+    <w:lvl w:ilvl="0" w:tplc="64568F1A">
+      <w:start w:val="1"/>
+      <w:numFmt w:val="decimal"/>
+      <w:lvlText w:val="%1."/>
+      <w:lvlJc w:val="left"/>
+      <w:pPr>
+        <w:ind w:left="-123" w:hanging="360"/>
+      </w:pPr>
+      <w:rPr>
+        <w:rFonts w:hint="default"/>
+        <w:lang w:val="en-US"/>
+      </w:rPr>
+    </w:lvl>
+    <w:lvl w:ilvl="1" w:tplc="04090019" w:tentative="1">
+      <w:start w:val="1"/>
+      <w:numFmt w:val="lowerLetter"/>
+      <w:lvlText w:val="%2."/>
+      <w:lvlJc w:val="left"/>
+      <w:pPr>
+        <w:ind w:left="597" w:hanging="360"/>
+      </w:pPr>
+    </w:lvl>
+    <w:lvl w:ilvl="2" w:tplc="0409001B" w:tentative="1">
+      <w:start w:val="1"/>
+      <w:numFmt w:val="lowerRoman"/>
+      <w:lvlText w:val="%3."/>
+      <w:lvlJc w:val="right"/>
+      <w:pPr>
+        <w:ind w:left="1317" w:hanging="180"/>
+      </w:pPr>
+    </w:lvl>
+    <w:lvl w:ilvl="3" w:tplc="0409000F" w:tentative="1">
+      <w:start w:val="1"/>
+      <w:numFmt w:val="decimal"/>
+      <w:lvlText w:val="%4."/>
+      <w:lvlJc w:val="left"/>
+      <w:pPr>
+        <w:ind w:left="2037" w:hanging="360"/>
+      </w:pPr>
+    </w:lvl>
+    <w:lvl w:ilvl="4" w:tplc="04090019" w:tentative="1">
+      <w:start w:val="1"/>
+      <w:numFmt w:val="lowerLetter"/>
+      <w:lvlText w:val="%5."/>
+      <w:lvlJc w:val="left"/>
+      <w:pPr>
+        <w:ind w:left="2757" w:hanging="360"/>
+      </w:pPr>
+    </w:lvl>
+    <w:lvl w:ilvl="5" w:tplc="0409001B" w:tentative="1">
+      <w:start w:val="1"/>
+      <w:numFmt w:val="lowerRoman"/>
+      <w:lvlText w:val="%6."/>
+      <w:lvlJc w:val="right"/>
+      <w:pPr>
+        <w:ind w:left="3477" w:hanging="180"/>
+      </w:pPr>
+    </w:lvl>
+    <w:lvl w:ilvl="6" w:tplc="0409000F" w:tentative="1">
+      <w:start w:val="1"/>
+      <w:numFmt w:val="decimal"/>
+      <w:lvlText w:val="%7."/>
+      <w:lvlJc w:val="left"/>
+      <w:pPr>
+        <w:ind w:left="4197" w:hanging="360"/>
+      </w:pPr>
+    </w:lvl>
+    <w:lvl w:ilvl="7" w:tplc="04090019" w:tentative="1">
+      <w:start w:val="1"/>
+      <w:numFmt w:val="lowerLetter"/>
+      <w:lvlText w:val="%8."/>
+      <w:lvlJc w:val="left"/>
+      <w:pPr>
+        <w:ind w:left="4917" w:hanging="360"/>
+      </w:pPr>
+    </w:lvl>
+    <w:lvl w:ilvl="8" w:tplc="0409001B" w:tentative="1">
+      <w:start w:val="1"/>
+      <w:numFmt w:val="lowerRoman"/>
+      <w:lvlText w:val="%9."/>
+      <w:lvlJc w:val="right"/>
+      <w:pPr>
+        <w:ind w:left="5637" w:hanging="180"/>
+      </w:pPr>
+    </w:lvl>
+  </w:abstractNum>
+  <w:abstractNum w:abstractNumId="17">
     <w:nsid w:val="440D6E6B"/>
     <w:multiLevelType w:val="hybridMultilevel"/>
     <w:tmpl w:val="640472E8"/>
@@ -19944,7 +20775,7 @@
       </w:pPr>
     </w:lvl>
   </w:abstractNum>
-  <w:abstractNum w:abstractNumId="15">
+  <w:abstractNum w:abstractNumId="18">
     <w:nsid w:val="451F6B82"/>
     <w:multiLevelType w:val="hybridMultilevel"/>
     <w:tmpl w:val="732CC62E"/>
@@ -20057,7 +20888,7 @@
       </w:rPr>
     </w:lvl>
   </w:abstractNum>
-  <w:abstractNum w:abstractNumId="16">
+  <w:abstractNum w:abstractNumId="19">
     <w:nsid w:val="479F629E"/>
     <w:multiLevelType w:val="hybridMultilevel"/>
     <w:tmpl w:val="F0440148"/>
@@ -20146,7 +20977,7 @@
       </w:pPr>
     </w:lvl>
   </w:abstractNum>
-  <w:abstractNum w:abstractNumId="17">
+  <w:abstractNum w:abstractNumId="20">
     <w:nsid w:val="4CC85D32"/>
     <w:multiLevelType w:val="hybridMultilevel"/>
     <w:tmpl w:val="252EDFE2"/>
@@ -20259,7 +21090,7 @@
       </w:rPr>
     </w:lvl>
   </w:abstractNum>
-  <w:abstractNum w:abstractNumId="18">
+  <w:abstractNum w:abstractNumId="21">
     <w:nsid w:val="4D0D2AC7"/>
     <w:multiLevelType w:val="hybridMultilevel"/>
     <w:tmpl w:val="7D280B3A"/>
@@ -20372,7 +21203,7 @@
       </w:rPr>
     </w:lvl>
   </w:abstractNum>
-  <w:abstractNum w:abstractNumId="19">
+  <w:abstractNum w:abstractNumId="22">
     <w:nsid w:val="4D1F735A"/>
     <w:multiLevelType w:val="hybridMultilevel"/>
     <w:tmpl w:val="4BE64866"/>
@@ -20458,7 +21289,7 @@
       </w:pPr>
     </w:lvl>
   </w:abstractNum>
-  <w:abstractNum w:abstractNumId="20">
+  <w:abstractNum w:abstractNumId="23">
     <w:nsid w:val="66522B6B"/>
     <w:multiLevelType w:val="hybridMultilevel"/>
     <w:tmpl w:val="1FB6DEE2"/>
@@ -20551,7 +21382,7 @@
       </w:pPr>
     </w:lvl>
   </w:abstractNum>
-  <w:abstractNum w:abstractNumId="21">
+  <w:abstractNum w:abstractNumId="24">
     <w:nsid w:val="69006100"/>
     <w:multiLevelType w:val="hybridMultilevel"/>
     <w:tmpl w:val="65FE4F46"/>
@@ -20640,7 +21471,7 @@
       </w:pPr>
     </w:lvl>
   </w:abstractNum>
-  <w:abstractNum w:abstractNumId="22">
+  <w:abstractNum w:abstractNumId="25">
     <w:nsid w:val="6E9B78CF"/>
     <w:multiLevelType w:val="multilevel"/>
     <w:tmpl w:val="03285D86"/>
@@ -20789,7 +21620,7 @@
       </w:rPr>
     </w:lvl>
   </w:abstractNum>
-  <w:abstractNum w:abstractNumId="23">
+  <w:abstractNum w:abstractNumId="26">
     <w:nsid w:val="724F2376"/>
     <w:multiLevelType w:val="hybridMultilevel"/>
     <w:tmpl w:val="3F60A4CA"/>
@@ -20875,7 +21706,7 @@
       </w:pPr>
     </w:lvl>
   </w:abstractNum>
-  <w:abstractNum w:abstractNumId="24">
+  <w:abstractNum w:abstractNumId="27">
     <w:nsid w:val="76515915"/>
     <w:multiLevelType w:val="hybridMultilevel"/>
     <w:tmpl w:val="E57EC29A"/>
@@ -20965,7 +21796,7 @@
       </w:pPr>
     </w:lvl>
   </w:abstractNum>
-  <w:abstractNum w:abstractNumId="25">
+  <w:abstractNum w:abstractNumId="28">
     <w:nsid w:val="7F3D1DE1"/>
     <w:multiLevelType w:val="hybridMultilevel"/>
     <w:tmpl w:val="35D235AE"/>
@@ -21055,82 +21886,91 @@
     </w:lvl>
   </w:abstractNum>
   <w:num w:numId="1">
-    <w:abstractNumId w:val="12"/>
+    <w:abstractNumId w:val="14"/>
   </w:num>
   <w:num w:numId="2">
-    <w:abstractNumId w:val="18"/>
+    <w:abstractNumId w:val="21"/>
   </w:num>
   <w:num w:numId="3">
-    <w:abstractNumId w:val="25"/>
+    <w:abstractNumId w:val="28"/>
   </w:num>
   <w:num w:numId="4">
     <w:abstractNumId w:val="3"/>
   </w:num>
   <w:num w:numId="5">
-    <w:abstractNumId w:val="4"/>
+    <w:abstractNumId w:val="5"/>
   </w:num>
   <w:num w:numId="6">
-    <w:abstractNumId w:val="5"/>
+    <w:abstractNumId w:val="6"/>
   </w:num>
   <w:num w:numId="7">
-    <w:abstractNumId w:val="10"/>
+    <w:abstractNumId w:val="12"/>
   </w:num>
   <w:num w:numId="8">
-    <w:abstractNumId w:val="14"/>
+    <w:abstractNumId w:val="17"/>
   </w:num>
   <w:num w:numId="9">
-    <w:abstractNumId w:val="23"/>
+    <w:abstractNumId w:val="26"/>
   </w:num>
   <w:num w:numId="10">
-    <w:abstractNumId w:val="11"/>
+    <w:abstractNumId w:val="13"/>
   </w:num>
   <w:num w:numId="11">
-    <w:abstractNumId w:val="16"/>
+    <w:abstractNumId w:val="19"/>
   </w:num>
   <w:num w:numId="12">
-    <w:abstractNumId w:val="21"/>
+    <w:abstractNumId w:val="24"/>
   </w:num>
   <w:num w:numId="13">
     <w:abstractNumId w:val="0"/>
   </w:num>
   <w:num w:numId="14">
-    <w:abstractNumId w:val="9"/>
+    <w:abstractNumId w:val="11"/>
   </w:num>
   <w:num w:numId="15">
-    <w:abstractNumId w:val="24"/>
+    <w:abstractNumId w:val="27"/>
   </w:num>
   <w:num w:numId="16">
-    <w:abstractNumId w:val="19"/>
+    <w:abstractNumId w:val="22"/>
   </w:num>
   <w:num w:numId="17">
-    <w:abstractNumId w:val="20"/>
+    <w:abstractNumId w:val="23"/>
   </w:num>
   <w:num w:numId="18">
-    <w:abstractNumId w:val="7"/>
+    <w:abstractNumId w:val="8"/>
   </w:num>
   <w:num w:numId="19">
-    <w:abstractNumId w:val="8"/>
+    <w:abstractNumId w:val="10"/>
   </w:num>
   <w:num w:numId="20">
-    <w:abstractNumId w:val="22"/>
+    <w:abstractNumId w:val="25"/>
   </w:num>
   <w:num w:numId="21">
     <w:abstractNumId w:val="1"/>
   </w:num>
   <w:num w:numId="22">
-    <w:abstractNumId w:val="15"/>
+    <w:abstractNumId w:val="18"/>
   </w:num>
   <w:num w:numId="23">
-    <w:abstractNumId w:val="6"/>
+    <w:abstractNumId w:val="7"/>
   </w:num>
   <w:num w:numId="24">
-    <w:abstractNumId w:val="13"/>
+    <w:abstractNumId w:val="15"/>
   </w:num>
   <w:num w:numId="25">
     <w:abstractNumId w:val="2"/>
   </w:num>
   <w:num w:numId="26">
-    <w:abstractNumId w:val="17"/>
+    <w:abstractNumId w:val="20"/>
+  </w:num>
+  <w:num w:numId="27">
+    <w:abstractNumId w:val="16"/>
+  </w:num>
+  <w:num w:numId="28">
+    <w:abstractNumId w:val="4"/>
+  </w:num>
+  <w:num w:numId="29">
+    <w:abstractNumId w:val="9"/>
   </w:num>
   <w:numIdMacAtCleanup w:val="24"/>
 </w:numbering>
@@ -22177,11 +23017,11 @@
         </c:dLbls>
         <c:marker val="1"/>
         <c:smooth val="0"/>
-        <c:axId val="228505600"/>
-        <c:axId val="246355008"/>
+        <c:axId val="210237440"/>
+        <c:axId val="156626304"/>
       </c:lineChart>
       <c:catAx>
-        <c:axId val="228505600"/>
+        <c:axId val="210237440"/>
         <c:scaling>
           <c:orientation val="minMax"/>
         </c:scaling>
@@ -22191,7 +23031,7 @@
         <c:majorTickMark val="out"/>
         <c:minorTickMark val="none"/>
         <c:tickLblPos val="nextTo"/>
-        <c:crossAx val="246355008"/>
+        <c:crossAx val="156626304"/>
         <c:crosses val="autoZero"/>
         <c:auto val="1"/>
         <c:lblAlgn val="ctr"/>
@@ -22199,7 +23039,7 @@
         <c:noMultiLvlLbl val="0"/>
       </c:catAx>
       <c:valAx>
-        <c:axId val="246355008"/>
+        <c:axId val="156626304"/>
         <c:scaling>
           <c:orientation val="minMax"/>
         </c:scaling>
@@ -22210,7 +23050,7 @@
         <c:majorTickMark val="out"/>
         <c:minorTickMark val="none"/>
         <c:tickLblPos val="nextTo"/>
-        <c:crossAx val="228505600"/>
+        <c:crossAx val="210237440"/>
         <c:crosses val="autoZero"/>
         <c:crossBetween val="between"/>
       </c:valAx>
@@ -22330,11 +23170,11 @@
         </c:dLbls>
         <c:marker val="1"/>
         <c:smooth val="0"/>
-        <c:axId val="228506112"/>
-        <c:axId val="246356736"/>
+        <c:axId val="210237952"/>
+        <c:axId val="156628032"/>
       </c:lineChart>
       <c:catAx>
-        <c:axId val="228506112"/>
+        <c:axId val="210237952"/>
         <c:scaling>
           <c:orientation val="minMax"/>
         </c:scaling>
@@ -22344,7 +23184,7 @@
         <c:majorTickMark val="out"/>
         <c:minorTickMark val="none"/>
         <c:tickLblPos val="nextTo"/>
-        <c:crossAx val="246356736"/>
+        <c:crossAx val="156628032"/>
         <c:crosses val="autoZero"/>
         <c:auto val="1"/>
         <c:lblAlgn val="ctr"/>
@@ -22352,7 +23192,7 @@
         <c:noMultiLvlLbl val="0"/>
       </c:catAx>
       <c:valAx>
-        <c:axId val="246356736"/>
+        <c:axId val="156628032"/>
         <c:scaling>
           <c:orientation val="minMax"/>
         </c:scaling>
@@ -22363,7 +23203,7 @@
         <c:majorTickMark val="out"/>
         <c:minorTickMark val="none"/>
         <c:tickLblPos val="nextTo"/>
-        <c:crossAx val="228506112"/>
+        <c:crossAx val="210237952"/>
         <c:crosses val="autoZero"/>
         <c:crossBetween val="between"/>
       </c:valAx>
@@ -22497,6 +23337,7 @@
   </w:compat>
   <w:rsids>
     <w:rsidRoot w:val="00C64C2F"/>
+    <w:rsid w:val="007F3425"/>
     <w:rsid w:val="00C64C2F"/>
     <w:rsid w:val="00E662E7"/>
   </w:rsids>
@@ -22715,7 +23556,7 @@
     <w:basedOn w:val="DefaultParagraphFont"/>
     <w:uiPriority w:val="99"/>
     <w:semiHidden/>
-    <w:rsid w:val="00C64C2F"/>
+    <w:rsid w:val="007F3425"/>
     <w:rPr>
       <w:color w:val="808080"/>
     </w:rPr>
@@ -22918,7 +23759,7 @@
     <w:basedOn w:val="DefaultParagraphFont"/>
     <w:uiPriority w:val="99"/>
     <w:semiHidden/>
-    <w:rsid w:val="00C64C2F"/>
+    <w:rsid w:val="007F3425"/>
     <w:rPr>
       <w:color w:val="808080"/>
     </w:rPr>
@@ -23221,7 +24062,7 @@
 </file>
 
 <file path=customXml/itemProps1.xml><?xml version="1.0" encoding="utf-8"?>
-<ds:datastoreItem xmlns:ds="http://schemas.openxmlformats.org/officeDocument/2006/customXml" ds:itemID="{46DC58C7-197F-4F3A-82C5-7BA284B39E68}">
+<ds:datastoreItem xmlns:ds="http://schemas.openxmlformats.org/officeDocument/2006/customXml" ds:itemID="{49F038F5-B019-4DFC-B3F7-3140253516E7}">
   <ds:schemaRefs>
     <ds:schemaRef ds:uri="http://schemas.openxmlformats.org/officeDocument/2006/bibliography"/>
   </ds:schemaRefs>

</xml_diff>